<commit_message>
Circle Language Spc: Black Boxes: Move content of 'Black Box Miscellaneous Issues' and 'Black Box Side-Issues' to the article 'Black Box Unfinished'.
</commit_message>
<xml_diff>
--- a/1.1. Circle Language Spec/10. Black Boxes/5. Black Box Unfinished.docx
+++ b/1.1. Circle Language Spec/10. Black Boxes/5. Black Box Unfinished.docx
@@ -53,11 +53,2991 @@
       <w:r>
         <w:t>Unfinished</w:t>
       </w:r>
+    </w:p>
+    <w:p>
+      <w:pPr>
+        <w:pStyle w:val="Heading3"/>
+      </w:pPr>
+      <w:r>
+        <w:t xml:space="preserve">Black Box </w:t>
+      </w:r>
+      <w:r>
+        <w:t>Misc Issues</w:t>
+      </w:r>
+    </w:p>
+    <w:p>
+      <w:r>
+        <w:t>In previous projects the main articles about black boxing were finished, but other subjects were left unfinished. This article contains the unfinished material of some of these topics.</w:t>
+      </w:r>
+    </w:p>
+    <w:p>
+      <w:pPr>
+        <w:pStyle w:val="Spacing"/>
+      </w:pPr>
+    </w:p>
+    <w:p>
+      <w:r>
+        <w:t>This article contains texts and loose ideas about the following topics:</w:t>
+      </w:r>
+    </w:p>
+    <w:p/>
+    <w:p>
+      <w:pPr>
+        <w:ind w:left="852"/>
+        <w:rPr>
+          <w:i/>
+          <w:iCs/>
+        </w:rPr>
+      </w:pPr>
+      <w:r>
+        <w:rPr>
+          <w:i/>
+          <w:iCs/>
+        </w:rPr>
+        <w:t>Deeper Exclusion</w:t>
+      </w:r>
+    </w:p>
+    <w:p/>
+    <w:p>
+      <w:pPr>
+        <w:ind w:left="1136"/>
+      </w:pPr>
+      <w:r>
+        <w:t>A parent object’s restricting access to specific members of their children.</w:t>
+      </w:r>
+    </w:p>
+    <w:p>
+      <w:pPr>
+        <w:ind w:left="1136"/>
+      </w:pPr>
+    </w:p>
+    <w:p>
+      <w:pPr>
+        <w:ind w:left="852"/>
+        <w:rPr>
+          <w:i/>
+          <w:iCs/>
+        </w:rPr>
+      </w:pPr>
+      <w:r>
+        <w:rPr>
+          <w:i/>
+          <w:iCs/>
+        </w:rPr>
+        <w:t>Protected</w:t>
+      </w:r>
+    </w:p>
+    <w:p/>
+    <w:p>
+      <w:pPr>
+        <w:ind w:left="1136"/>
+      </w:pPr>
+      <w:r>
+        <w:t>Accessibility specific to inheritance situations.</w:t>
+      </w:r>
+    </w:p>
+    <w:p>
+      <w:pPr>
+        <w:ind w:left="1136"/>
+      </w:pPr>
+    </w:p>
+    <w:p>
+      <w:pPr>
+        <w:ind w:left="852"/>
+        <w:rPr>
+          <w:i/>
+          <w:iCs/>
+        </w:rPr>
+      </w:pPr>
+      <w:r>
+        <w:rPr>
+          <w:i/>
+          <w:iCs/>
+        </w:rPr>
+        <w:t>Internal</w:t>
+      </w:r>
+    </w:p>
+    <w:p/>
+    <w:p>
+      <w:pPr>
+        <w:ind w:left="1136"/>
+      </w:pPr>
+      <w:r>
+        <w:t>Accessibility solely within the module or package itself.</w:t>
+      </w:r>
+    </w:p>
+    <w:p>
+      <w:pPr>
+        <w:ind w:left="1136"/>
+      </w:pPr>
+    </w:p>
+    <w:p>
+      <w:pPr>
+        <w:ind w:left="852"/>
+        <w:rPr>
+          <w:i/>
+          <w:iCs/>
+        </w:rPr>
+      </w:pPr>
+      <w:r>
+        <w:rPr>
+          <w:i/>
+          <w:iCs/>
+        </w:rPr>
+        <w:t>Objects Take Over Class Access Control</w:t>
+      </w:r>
+    </w:p>
+    <w:p/>
+    <w:p>
+      <w:pPr>
+        <w:ind w:left="1136"/>
+      </w:pPr>
+      <w:r>
+        <w:t>Objects take over the access control properties of their class.</w:t>
+      </w:r>
+    </w:p>
+    <w:p/>
+    <w:p>
+      <w:r>
+        <w:t>As said, the texts about these subjects are not finished yet.</w:t>
+      </w:r>
+    </w:p>
+    <w:p>
+      <w:pPr>
+        <w:pStyle w:val="Heading4"/>
+      </w:pPr>
+      <w:r>
+        <w:t>Deeper Exclusion</w:t>
+      </w:r>
+    </w:p>
+    <w:p>
+      <w:r>
+        <w:t xml:space="preserve">Apart from controlling access to the type’s own procedures, a type can also control publicity of procedures </w:t>
+      </w:r>
+      <w:r>
+        <w:rPr>
+          <w:i/>
+          <w:iCs/>
+        </w:rPr>
+        <w:t xml:space="preserve">of its </w:t>
+      </w:r>
+      <w:proofErr w:type="spellStart"/>
+      <w:r>
+        <w:rPr>
+          <w:i/>
+          <w:iCs/>
+        </w:rPr>
+        <w:t>chilren</w:t>
+      </w:r>
+      <w:proofErr w:type="spellEnd"/>
+      <w:r>
+        <w:t>. That way you can publish a child, but make some of its public procedures inaccessible outside the parent. This way you can also exclude members of a base type. A parent can’t make a child’s procedure inaccessible to the child itself; it’s the child’s own procedures.</w:t>
+      </w:r>
+    </w:p>
+    <w:p/>
+    <w:p>
+      <w:r>
+        <w:t>You can also exclude members of ancestors even further down the hierarchy.</w:t>
+      </w:r>
+    </w:p>
+    <w:p/>
+    <w:p>
+      <w:r>
+        <w:t xml:space="preserve">Forms of exclusion other than Private are just called exclusion or </w:t>
+      </w:r>
+      <w:proofErr w:type="spellStart"/>
+      <w:r>
+        <w:t>privatising</w:t>
+      </w:r>
+      <w:proofErr w:type="spellEnd"/>
+      <w:r>
+        <w:t>.</w:t>
+      </w:r>
+    </w:p>
+    <w:p/>
+    <w:p>
+      <w:r>
+        <w:t xml:space="preserve">You can only make a procedure of a child </w:t>
+      </w:r>
+      <w:r>
+        <w:rPr>
+          <w:i/>
+          <w:iCs/>
+        </w:rPr>
+        <w:t>less</w:t>
+      </w:r>
+      <w:r>
+        <w:t xml:space="preserve"> </w:t>
+      </w:r>
+      <w:proofErr w:type="spellStart"/>
+      <w:r>
+        <w:t>accesible</w:t>
+      </w:r>
+      <w:proofErr w:type="spellEnd"/>
+      <w:r>
+        <w:t xml:space="preserve">, never </w:t>
+      </w:r>
+      <w:r>
+        <w:rPr>
+          <w:i/>
+          <w:iCs/>
+        </w:rPr>
+        <w:t>more</w:t>
+      </w:r>
+      <w:r>
+        <w:t xml:space="preserve"> accessible. The parent can’t publish a child’s procedure that the child defines as Private. A child can’t put restrictions on how its members are </w:t>
+      </w:r>
+      <w:proofErr w:type="spellStart"/>
+      <w:r>
+        <w:t>privatised</w:t>
+      </w:r>
+      <w:proofErr w:type="spellEnd"/>
+      <w:r>
+        <w:t xml:space="preserve"> by the parent, so a parent has full control over the exclusion of the procedures its ancestors.</w:t>
+      </w:r>
+    </w:p>
+    <w:p/>
+    <w:p>
+      <w:r>
+        <w:t xml:space="preserve">Exclusion access controllers are also called </w:t>
+      </w:r>
+      <w:r>
+        <w:rPr>
+          <w:i/>
+          <w:iCs/>
+        </w:rPr>
+        <w:t>access</w:t>
+      </w:r>
+      <w:r>
+        <w:t xml:space="preserve"> </w:t>
+      </w:r>
+      <w:r>
+        <w:rPr>
+          <w:i/>
+          <w:iCs/>
+        </w:rPr>
+        <w:t>modifiers</w:t>
+      </w:r>
+      <w:r>
+        <w:t>, because they modify formerly set access controllers.</w:t>
+      </w:r>
+    </w:p>
+    <w:p/>
+    <w:p>
+      <w:r>
+        <w:t>Inheritance, Exclusion,</w:t>
+      </w:r>
+    </w:p>
+    <w:p>
+      <w:r>
+        <w:t>2008-10-15</w:t>
+      </w:r>
+    </w:p>
+    <w:p>
+      <w:r>
+        <w:t xml:space="preserve"> </w:t>
+      </w:r>
+    </w:p>
+    <w:p>
+      <w:r>
+        <w:t xml:space="preserve">This is also a </w:t>
+      </w:r>
+      <w:proofErr w:type="spellStart"/>
+      <w:r>
+        <w:t>blackboxing</w:t>
+      </w:r>
+      <w:proofErr w:type="spellEnd"/>
+      <w:r>
+        <w:t xml:space="preserve"> thing...</w:t>
+      </w:r>
+    </w:p>
+    <w:p>
+      <w:r>
+        <w:t>... but I put it in inheritance.</w:t>
+      </w:r>
+    </w:p>
+    <w:p>
+      <w:r>
+        <w:t xml:space="preserve"> </w:t>
+      </w:r>
+    </w:p>
+    <w:p>
+      <w:r>
+        <w:t>JJ</w:t>
+      </w:r>
+    </w:p>
+    <w:p/>
+    <w:p/>
+    <w:p>
+      <w:r>
+        <w:t>Inheritance, Exclusion,</w:t>
+      </w:r>
+    </w:p>
+    <w:p>
+      <w:r>
+        <w:t>2008-10-15</w:t>
+      </w:r>
+    </w:p>
+    <w:p>
+      <w:r>
+        <w:t xml:space="preserve"> </w:t>
+      </w:r>
+    </w:p>
+    <w:p>
+      <w:r>
+        <w:t>Because it is complexity hiding,</w:t>
+      </w:r>
+    </w:p>
+    <w:p>
+      <w:r>
+        <w:t xml:space="preserve">it is </w:t>
+      </w:r>
+      <w:proofErr w:type="spellStart"/>
+      <w:r>
+        <w:t>blackboxing</w:t>
+      </w:r>
+      <w:proofErr w:type="spellEnd"/>
+      <w:r>
+        <w:t>.</w:t>
+      </w:r>
+    </w:p>
+    <w:p>
+      <w:r>
+        <w:t xml:space="preserve"> </w:t>
+      </w:r>
+    </w:p>
+    <w:p>
+      <w:r>
+        <w:t>JJ</w:t>
+      </w:r>
+    </w:p>
+    <w:p/>
+    <w:p/>
+    <w:p>
+      <w:r>
+        <w:t>Exclusion,</w:t>
+      </w:r>
+    </w:p>
+    <w:p>
+      <w:r>
+        <w:t>20008-10-16</w:t>
+      </w:r>
+    </w:p>
+    <w:p>
+      <w:r>
+        <w:t xml:space="preserve"> </w:t>
+      </w:r>
+    </w:p>
+    <w:p>
+      <w:r>
+        <w:t>But it is just access control,</w:t>
+      </w:r>
+    </w:p>
+    <w:p>
+      <w:r>
+        <w:t xml:space="preserve">so it is </w:t>
+      </w:r>
+      <w:proofErr w:type="spellStart"/>
+      <w:r>
+        <w:t>blackboxing</w:t>
+      </w:r>
+      <w:proofErr w:type="spellEnd"/>
+      <w:r>
+        <w:t>, not inheritance.</w:t>
+      </w:r>
+    </w:p>
+    <w:p>
+      <w:r>
+        <w:t xml:space="preserve"> </w:t>
+      </w:r>
+    </w:p>
+    <w:p>
+      <w:r>
+        <w:t>You can apply access control combined with inheritance, to further specialize a class, object or system.</w:t>
+      </w:r>
+    </w:p>
+    <w:p>
+      <w:r>
+        <w:t xml:space="preserve"> </w:t>
+      </w:r>
+    </w:p>
+    <w:p>
+      <w:r>
+        <w:t>JJ</w:t>
+      </w:r>
+    </w:p>
+    <w:p/>
+    <w:p/>
+    <w:p>
+      <w:r>
+        <w:t>Exclusion... so a grandparent imposing extra access control onto its grandchildren...</w:t>
+      </w:r>
+    </w:p>
+    <w:p>
+      <w:r>
+        <w:t>Another advanced topic to cover at the end.</w:t>
+      </w:r>
+    </w:p>
+    <w:p/>
+    <w:p/>
+    <w:p/>
+    <w:p>
+      <w:r>
+        <w:t>Gee, Public and Private are already a form of exclusion,</w:t>
+      </w:r>
+    </w:p>
+    <w:p>
+      <w:r>
+        <w:t>because the parent object is imposing restrictions to access</w:t>
+      </w:r>
+    </w:p>
+    <w:p>
+      <w:r>
+        <w:t>to its sub-objects ( the references it contains. )</w:t>
+      </w:r>
+    </w:p>
+    <w:p/>
+    <w:p>
+      <w:r>
+        <w:t>When you make it private, it means that it is only accessible to friends...</w:t>
+      </w:r>
+    </w:p>
+    <w:p>
+      <w:r>
+        <w:t>hmmm...</w:t>
+      </w:r>
+    </w:p>
+    <w:p/>
+    <w:p/>
+    <w:p>
+      <w:r>
+        <w:t>Deeper exclusion protects members of sub-objects,</w:t>
+      </w:r>
+    </w:p>
+    <w:p>
+      <w:r>
+        <w:t>but how much can those sub-object members be protected, if they might</w:t>
+      </w:r>
+    </w:p>
+    <w:p>
+      <w:r>
+        <w:t>also be referenced elsewhere. Somehow they have to be protected from</w:t>
+      </w:r>
+    </w:p>
+    <w:p>
+      <w:r>
+        <w:t>being referenced elsewhere... fixed logical residence?</w:t>
+      </w:r>
+    </w:p>
+    <w:p>
+      <w:r>
+        <w:t>What if you reference the object from elsewhere?</w:t>
+      </w:r>
+    </w:p>
+    <w:p>
+      <w:r>
+        <w:t>Somehow it needs to be controlled, that an object is always referenced</w:t>
+      </w:r>
+    </w:p>
+    <w:p>
+      <w:r>
+        <w:t>THROUGH the object that protects it...</w:t>
+      </w:r>
+    </w:p>
+    <w:p>
+      <w:r>
+        <w:t>There is a link with user access control here, but I won't go there yet.</w:t>
+      </w:r>
+    </w:p>
+    <w:p/>
+    <w:p>
+      <w:r>
+        <w:t>Yeah, there is a discrepancy between controlling access and the fact that</w:t>
+      </w:r>
+    </w:p>
+    <w:p>
+      <w:r>
+        <w:t>containment is now a volatile thing. Fixed containment needs to be</w:t>
+      </w:r>
+    </w:p>
+    <w:p>
+      <w:r>
+        <w:t>imposed in order to establish access control...</w:t>
+      </w:r>
+    </w:p>
+    <w:p/>
+    <w:p>
+      <w:r>
+        <w:t>Multiple objects can impose another access modifier upon the same object,</w:t>
+      </w:r>
+    </w:p>
+    <w:p>
+      <w:r>
+        <w:t>so where are all these access modifiers stored?</w:t>
+      </w:r>
+    </w:p>
+    <w:p>
+      <w:r>
+        <w:t>At first it will only be access modification of a direct reference,</w:t>
+      </w:r>
+    </w:p>
+    <w:p>
+      <w:r>
+        <w:t>which is already under control of the parent object.</w:t>
+      </w:r>
+    </w:p>
+    <w:p>
+      <w:r>
+        <w:t>But for deeper objects it is different...</w:t>
+      </w:r>
+    </w:p>
+    <w:p>
+      <w:r>
+        <w:t>so I am not sure yet... are those deeper objects supposed to</w:t>
+      </w:r>
+    </w:p>
+    <w:p>
+      <w:r>
+        <w:t>be exclusively contained by the grandparent object?</w:t>
+      </w:r>
+    </w:p>
+    <w:p>
+      <w:r>
+        <w:t>Or can they also be referenced elsewhere,</w:t>
+      </w:r>
+    </w:p>
+    <w:p>
+      <w:r>
+        <w:t>so that the grandparent has to remember the grandchild access modification</w:t>
+      </w:r>
+    </w:p>
+    <w:p>
+      <w:r>
+        <w:t>settings and not just delegate that to the child, that holds the grandchild?</w:t>
+      </w:r>
+    </w:p>
+    <w:p>
+      <w:r>
+        <w:t>I'm not sure.</w:t>
+      </w:r>
+    </w:p>
+    <w:p>
+      <w:r>
+        <w:t>Perhaps details like that should be worked out when actually turning</w:t>
+      </w:r>
+    </w:p>
+    <w:p>
+      <w:r>
+        <w:t>this language into an actual programming environment...</w:t>
+      </w:r>
+    </w:p>
+    <w:p>
+      <w:r>
+        <w:t>and we should keep the focus on the general idea?</w:t>
+      </w:r>
+    </w:p>
+    <w:p/>
+    <w:p/>
+    <w:p>
+      <w:pPr>
+        <w:ind w:left="568"/>
+        <w:rPr>
+          <w:rFonts w:cs="Tahoma"/>
+          <w:szCs w:val="20"/>
+        </w:rPr>
+      </w:pPr>
+      <w:r>
+        <w:rPr>
+          <w:rFonts w:cs="Tahoma"/>
+          <w:szCs w:val="20"/>
+        </w:rPr>
+        <w:t>Private, Public is exclusion</w:t>
+      </w:r>
+    </w:p>
+    <w:p/>
+    <w:p>
+      <w:pPr>
+        <w:rPr>
+          <w:rFonts w:cs="Tahoma"/>
+          <w:szCs w:val="20"/>
+        </w:rPr>
+      </w:pPr>
+      <w:r>
+        <w:rPr>
+          <w:rFonts w:cs="Tahoma"/>
+          <w:szCs w:val="20"/>
+        </w:rPr>
+        <w:t>&lt; Public and Private are an application of exclusion. So then the base of the explanations can be only accessible and inaccessible.</w:t>
+      </w:r>
+      <w:r>
+        <w:rPr>
+          <w:rFonts w:cs="Tahoma"/>
+          <w:szCs w:val="20"/>
+        </w:rPr>
+        <w:t xml:space="preserve"> &gt;</w:t>
+      </w:r>
+    </w:p>
+    <w:p/>
+    <w:p/>
+    <w:p>
+      <w:r>
+        <w:t xml:space="preserve">Exclusion is the primary method for access control. Friends is the method to make exceptions to the </w:t>
+      </w:r>
+      <w:proofErr w:type="spellStart"/>
+      <w:r>
+        <w:t>privatisation</w:t>
+      </w:r>
+      <w:proofErr w:type="spellEnd"/>
+      <w:r>
+        <w:t xml:space="preserve"> imposed by exclusion. A procedure or type can make any other procedure or type they can reach a Friend, meaning that that procedure or that type has access to all members privately accessible in the befriended.</w:t>
+      </w:r>
+    </w:p>
+    <w:p/>
+    <w:p>
+      <w:r>
+        <w:t>&gt; And cover deeper access as well.</w:t>
+      </w:r>
+    </w:p>
+    <w:p/>
+    <w:p>
+      <w:r>
+        <w:t>&gt; Also cover how a fixed logical residence allows parents to impose a permanent, non-volatile access control. Qualified access to an object without it being a fixed logical residence does not guarantee access control imposed by the qualifiers. But if it is a fixed logical residence, the qualifier is mandatory and you can not go around the access control, that it imposes.</w:t>
+      </w:r>
+    </w:p>
+    <w:p>
+      <w:pPr>
+        <w:pStyle w:val="Heading4"/>
+      </w:pPr>
+      <w:r>
+        <w:t>Protected</w:t>
+      </w:r>
+    </w:p>
+    <w:p>
+      <w:r>
+        <w:t xml:space="preserve">There is another basic access controller in addition to Accessible and Inaccessible: </w:t>
+      </w:r>
+      <w:r>
+        <w:rPr>
+          <w:i/>
+          <w:iCs/>
+        </w:rPr>
+        <w:t>Protected</w:t>
+      </w:r>
+      <w:r>
+        <w:t>.</w:t>
+      </w:r>
+    </w:p>
+    <w:p/>
+    <w:p>
+      <w:pPr>
+        <w:ind w:right="6560" w:firstLine="360"/>
+        <w:jc w:val="center"/>
+      </w:pPr>
+      <w:r>
+        <w:rPr>
+          <w:noProof/>
+        </w:rPr>
+        <w:drawing>
+          <wp:inline distT="0" distB="0" distL="0" distR="0" wp14:anchorId="54F0C278" wp14:editId="336161A4">
+            <wp:extent cx="925195" cy="634365"/>
+            <wp:effectExtent l="0" t="0" r="0" b="0"/>
+            <wp:docPr id="28" name="Picture 28"/>
+            <wp:cNvGraphicFramePr>
+              <a:graphicFrameLocks xmlns:a="http://schemas.openxmlformats.org/drawingml/2006/main" noChangeAspect="1"/>
+            </wp:cNvGraphicFramePr>
+            <a:graphic xmlns:a="http://schemas.openxmlformats.org/drawingml/2006/main">
+              <a:graphicData uri="http://schemas.openxmlformats.org/drawingml/2006/picture">
+                <pic:pic xmlns:pic="http://schemas.openxmlformats.org/drawingml/2006/picture">
+                  <pic:nvPicPr>
+                    <pic:cNvPr id="0" name="Picture 1"/>
+                    <pic:cNvPicPr>
+                      <a:picLocks noChangeAspect="1" noChangeArrowheads="1"/>
+                    </pic:cNvPicPr>
+                  </pic:nvPicPr>
+                  <pic:blipFill>
+                    <a:blip r:embed="rId5">
+                      <a:extLst>
+                        <a:ext uri="{28A0092B-C50C-407E-A947-70E740481C1C}">
+                          <a14:useLocalDpi xmlns:a14="http://schemas.microsoft.com/office/drawing/2010/main" val="0"/>
+                        </a:ext>
+                      </a:extLst>
+                    </a:blip>
+                    <a:srcRect/>
+                    <a:stretch>
+                      <a:fillRect/>
+                    </a:stretch>
+                  </pic:blipFill>
+                  <pic:spPr bwMode="auto">
+                    <a:xfrm>
+                      <a:off x="0" y="0"/>
+                      <a:ext cx="925195" cy="634365"/>
+                    </a:xfrm>
+                    <a:prstGeom prst="rect">
+                      <a:avLst/>
+                    </a:prstGeom>
+                    <a:noFill/>
+                    <a:ln>
+                      <a:noFill/>
+                    </a:ln>
+                  </pic:spPr>
+                </pic:pic>
+              </a:graphicData>
+            </a:graphic>
+          </wp:inline>
+        </w:drawing>
+      </w:r>
+    </w:p>
+    <w:p>
+      <w:pPr>
+        <w:pStyle w:val="Picture"/>
+        <w:ind w:left="360" w:right="28"/>
+        <w:jc w:val="left"/>
+      </w:pPr>
+      <w:r>
+        <w:t>Protected (By the way: it’s not an arrow.)</w:t>
+      </w:r>
+    </w:p>
+    <w:p/>
+    <w:p>
+      <w:r>
+        <w:t xml:space="preserve">When a procedure is </w:t>
+      </w:r>
+      <w:r>
+        <w:rPr>
+          <w:i/>
+          <w:iCs/>
+        </w:rPr>
+        <w:t>Protected</w:t>
+      </w:r>
+      <w:r>
+        <w:t xml:space="preserve">, it means that it’s inaccessible if contained in a circle, but accessible if contained in a triangle. </w:t>
+      </w:r>
+    </w:p>
+    <w:p>
+      <w:pPr>
+        <w:ind w:left="360"/>
+      </w:pPr>
+    </w:p>
+    <w:tbl>
+      <w:tblPr>
+        <w:tblW w:w="3500" w:type="dxa"/>
+        <w:tblInd w:w="468" w:type="dxa"/>
+        <w:tblCellMar>
+          <w:left w:w="0" w:type="dxa"/>
+          <w:right w:w="0" w:type="dxa"/>
+        </w:tblCellMar>
+        <w:tblLook w:val="0000" w:firstRow="0" w:lastRow="0" w:firstColumn="0" w:lastColumn="0" w:noHBand="0" w:noVBand="0"/>
+      </w:tblPr>
+      <w:tblGrid>
+        <w:gridCol w:w="1874"/>
+        <w:gridCol w:w="917"/>
+        <w:gridCol w:w="1849"/>
+      </w:tblGrid>
+      <w:tr>
+        <w:tc>
+          <w:tcPr>
+            <w:tcW w:w="1340" w:type="dxa"/>
+          </w:tcPr>
+          <w:p>
+            <w:r>
+              <w:rPr>
+                <w:noProof/>
+              </w:rPr>
+              <w:drawing>
+                <wp:inline distT="0" distB="0" distL="0" distR="0" wp14:anchorId="39EBA792" wp14:editId="20886176">
+                  <wp:extent cx="829945" cy="745490"/>
+                  <wp:effectExtent l="0" t="0" r="0" b="0"/>
+                  <wp:docPr id="29" name="Picture 29"/>
+                  <wp:cNvGraphicFramePr>
+                    <a:graphicFrameLocks xmlns:a="http://schemas.openxmlformats.org/drawingml/2006/main" noChangeAspect="1"/>
+                  </wp:cNvGraphicFramePr>
+                  <a:graphic xmlns:a="http://schemas.openxmlformats.org/drawingml/2006/main">
+                    <a:graphicData uri="http://schemas.openxmlformats.org/drawingml/2006/picture">
+                      <pic:pic xmlns:pic="http://schemas.openxmlformats.org/drawingml/2006/picture">
+                        <pic:nvPicPr>
+                          <pic:cNvPr id="0" name="Picture 2"/>
+                          <pic:cNvPicPr>
+                            <a:picLocks noChangeAspect="1" noChangeArrowheads="1"/>
+                          </pic:cNvPicPr>
+                        </pic:nvPicPr>
+                        <pic:blipFill>
+                          <a:blip r:embed="rId6">
+                            <a:extLst>
+                              <a:ext uri="{28A0092B-C50C-407E-A947-70E740481C1C}">
+                                <a14:useLocalDpi xmlns:a14="http://schemas.microsoft.com/office/drawing/2010/main" val="0"/>
+                              </a:ext>
+                            </a:extLst>
+                          </a:blip>
+                          <a:srcRect/>
+                          <a:stretch>
+                            <a:fillRect/>
+                          </a:stretch>
+                        </pic:blipFill>
+                        <pic:spPr bwMode="auto">
+                          <a:xfrm>
+                            <a:off x="0" y="0"/>
+                            <a:ext cx="829945" cy="745490"/>
+                          </a:xfrm>
+                          <a:prstGeom prst="rect">
+                            <a:avLst/>
+                          </a:prstGeom>
+                          <a:noFill/>
+                          <a:ln>
+                            <a:noFill/>
+                          </a:ln>
+                        </pic:spPr>
+                      </pic:pic>
+                    </a:graphicData>
+                  </a:graphic>
+                </wp:inline>
+              </w:drawing>
+            </w:r>
+          </w:p>
+        </w:tc>
+        <w:tc>
+          <w:tcPr>
+            <w:tcW w:w="784" w:type="dxa"/>
+          </w:tcPr>
+          <w:p>
+            <w:pPr>
+              <w:jc w:val="center"/>
+            </w:pPr>
+          </w:p>
+          <w:p>
+            <w:pPr>
+              <w:jc w:val="center"/>
+              <w:rPr>
+                <w:sz w:val="48"/>
+              </w:rPr>
+            </w:pPr>
+            <w:r>
+              <w:rPr>
+                <w:sz w:val="48"/>
+              </w:rPr>
+              <w:t>≈</w:t>
+            </w:r>
+          </w:p>
+        </w:tc>
+        <w:tc>
+          <w:tcPr>
+            <w:tcW w:w="1376" w:type="dxa"/>
+          </w:tcPr>
+          <w:p>
+            <w:r>
+              <w:rPr>
+                <w:noProof/>
+              </w:rPr>
+              <w:drawing>
+                <wp:inline distT="0" distB="0" distL="0" distR="0" wp14:anchorId="2B0FA20B" wp14:editId="11C83FFD">
+                  <wp:extent cx="814070" cy="739775"/>
+                  <wp:effectExtent l="0" t="0" r="0" b="0"/>
+                  <wp:docPr id="30" name="Picture 30"/>
+                  <wp:cNvGraphicFramePr>
+                    <a:graphicFrameLocks xmlns:a="http://schemas.openxmlformats.org/drawingml/2006/main" noChangeAspect="1"/>
+                  </wp:cNvGraphicFramePr>
+                  <a:graphic xmlns:a="http://schemas.openxmlformats.org/drawingml/2006/main">
+                    <a:graphicData uri="http://schemas.openxmlformats.org/drawingml/2006/picture">
+                      <pic:pic xmlns:pic="http://schemas.openxmlformats.org/drawingml/2006/picture">
+                        <pic:nvPicPr>
+                          <pic:cNvPr id="0" name="Picture 3"/>
+                          <pic:cNvPicPr>
+                            <a:picLocks noChangeAspect="1" noChangeArrowheads="1"/>
+                          </pic:cNvPicPr>
+                        </pic:nvPicPr>
+                        <pic:blipFill>
+                          <a:blip r:embed="rId7">
+                            <a:extLst>
+                              <a:ext uri="{28A0092B-C50C-407E-A947-70E740481C1C}">
+                                <a14:useLocalDpi xmlns:a14="http://schemas.microsoft.com/office/drawing/2010/main" val="0"/>
+                              </a:ext>
+                            </a:extLst>
+                          </a:blip>
+                          <a:srcRect/>
+                          <a:stretch>
+                            <a:fillRect/>
+                          </a:stretch>
+                        </pic:blipFill>
+                        <pic:spPr bwMode="auto">
+                          <a:xfrm>
+                            <a:off x="0" y="0"/>
+                            <a:ext cx="814070" cy="739775"/>
+                          </a:xfrm>
+                          <a:prstGeom prst="rect">
+                            <a:avLst/>
+                          </a:prstGeom>
+                          <a:noFill/>
+                          <a:ln>
+                            <a:noFill/>
+                          </a:ln>
+                        </pic:spPr>
+                      </pic:pic>
+                    </a:graphicData>
+                  </a:graphic>
+                </wp:inline>
+              </w:drawing>
+            </w:r>
+          </w:p>
+        </w:tc>
+      </w:tr>
+      <w:tr>
+        <w:tc>
+          <w:tcPr>
+            <w:tcW w:w="1340" w:type="dxa"/>
+          </w:tcPr>
+          <w:p>
+            <w:r>
+              <w:rPr>
+                <w:noProof/>
+              </w:rPr>
+              <w:drawing>
+                <wp:inline distT="0" distB="0" distL="0" distR="0" wp14:anchorId="4A4B8508" wp14:editId="4E3B5F9E">
+                  <wp:extent cx="829945" cy="692150"/>
+                  <wp:effectExtent l="0" t="0" r="0" b="0"/>
+                  <wp:docPr id="31" name="Picture 31"/>
+                  <wp:cNvGraphicFramePr>
+                    <a:graphicFrameLocks xmlns:a="http://schemas.openxmlformats.org/drawingml/2006/main" noChangeAspect="1"/>
+                  </wp:cNvGraphicFramePr>
+                  <a:graphic xmlns:a="http://schemas.openxmlformats.org/drawingml/2006/main">
+                    <a:graphicData uri="http://schemas.openxmlformats.org/drawingml/2006/picture">
+                      <pic:pic xmlns:pic="http://schemas.openxmlformats.org/drawingml/2006/picture">
+                        <pic:nvPicPr>
+                          <pic:cNvPr id="0" name="Picture 4"/>
+                          <pic:cNvPicPr>
+                            <a:picLocks noChangeAspect="1" noChangeArrowheads="1"/>
+                          </pic:cNvPicPr>
+                        </pic:nvPicPr>
+                        <pic:blipFill>
+                          <a:blip r:embed="rId8">
+                            <a:extLst>
+                              <a:ext uri="{28A0092B-C50C-407E-A947-70E740481C1C}">
+                                <a14:useLocalDpi xmlns:a14="http://schemas.microsoft.com/office/drawing/2010/main" val="0"/>
+                              </a:ext>
+                            </a:extLst>
+                          </a:blip>
+                          <a:srcRect/>
+                          <a:stretch>
+                            <a:fillRect/>
+                          </a:stretch>
+                        </pic:blipFill>
+                        <pic:spPr bwMode="auto">
+                          <a:xfrm>
+                            <a:off x="0" y="0"/>
+                            <a:ext cx="829945" cy="692150"/>
+                          </a:xfrm>
+                          <a:prstGeom prst="rect">
+                            <a:avLst/>
+                          </a:prstGeom>
+                          <a:noFill/>
+                          <a:ln>
+                            <a:noFill/>
+                          </a:ln>
+                        </pic:spPr>
+                      </pic:pic>
+                    </a:graphicData>
+                  </a:graphic>
+                </wp:inline>
+              </w:drawing>
+            </w:r>
+          </w:p>
+        </w:tc>
+        <w:tc>
+          <w:tcPr>
+            <w:tcW w:w="784" w:type="dxa"/>
+          </w:tcPr>
+          <w:p>
+            <w:pPr>
+              <w:jc w:val="center"/>
+            </w:pPr>
+          </w:p>
+          <w:p>
+            <w:pPr>
+              <w:jc w:val="center"/>
+              <w:rPr>
+                <w:sz w:val="48"/>
+              </w:rPr>
+            </w:pPr>
+            <w:r>
+              <w:rPr>
+                <w:sz w:val="48"/>
+              </w:rPr>
+              <w:t>≈</w:t>
+            </w:r>
+          </w:p>
+        </w:tc>
+        <w:tc>
+          <w:tcPr>
+            <w:tcW w:w="1376" w:type="dxa"/>
+          </w:tcPr>
+          <w:p>
+            <w:r>
+              <w:rPr>
+                <w:noProof/>
+              </w:rPr>
+              <w:drawing>
+                <wp:inline distT="0" distB="0" distL="0" distR="0" wp14:anchorId="56D016D3" wp14:editId="0808821C">
+                  <wp:extent cx="814070" cy="681990"/>
+                  <wp:effectExtent l="0" t="0" r="0" b="0"/>
+                  <wp:docPr id="32" name="Picture 32"/>
+                  <wp:cNvGraphicFramePr>
+                    <a:graphicFrameLocks xmlns:a="http://schemas.openxmlformats.org/drawingml/2006/main" noChangeAspect="1"/>
+                  </wp:cNvGraphicFramePr>
+                  <a:graphic xmlns:a="http://schemas.openxmlformats.org/drawingml/2006/main">
+                    <a:graphicData uri="http://schemas.openxmlformats.org/drawingml/2006/picture">
+                      <pic:pic xmlns:pic="http://schemas.openxmlformats.org/drawingml/2006/picture">
+                        <pic:nvPicPr>
+                          <pic:cNvPr id="0" name="Picture 5"/>
+                          <pic:cNvPicPr>
+                            <a:picLocks noChangeAspect="1" noChangeArrowheads="1"/>
+                          </pic:cNvPicPr>
+                        </pic:nvPicPr>
+                        <pic:blipFill>
+                          <a:blip r:embed="rId9">
+                            <a:extLst>
+                              <a:ext uri="{28A0092B-C50C-407E-A947-70E740481C1C}">
+                                <a14:useLocalDpi xmlns:a14="http://schemas.microsoft.com/office/drawing/2010/main" val="0"/>
+                              </a:ext>
+                            </a:extLst>
+                          </a:blip>
+                          <a:srcRect/>
+                          <a:stretch>
+                            <a:fillRect/>
+                          </a:stretch>
+                        </pic:blipFill>
+                        <pic:spPr bwMode="auto">
+                          <a:xfrm>
+                            <a:off x="0" y="0"/>
+                            <a:ext cx="814070" cy="681990"/>
+                          </a:xfrm>
+                          <a:prstGeom prst="rect">
+                            <a:avLst/>
+                          </a:prstGeom>
+                          <a:noFill/>
+                          <a:ln>
+                            <a:noFill/>
+                          </a:ln>
+                        </pic:spPr>
+                      </pic:pic>
+                    </a:graphicData>
+                  </a:graphic>
+                </wp:inline>
+              </w:drawing>
+            </w:r>
+          </w:p>
+        </w:tc>
+      </w:tr>
+    </w:tbl>
+    <w:p/>
+    <w:p/>
+    <w:p>
+      <w:r>
+        <w:t xml:space="preserve">A circular descendant automatically </w:t>
+      </w:r>
+      <w:proofErr w:type="spellStart"/>
+      <w:r>
+        <w:t>privatises</w:t>
+      </w:r>
+      <w:proofErr w:type="spellEnd"/>
+      <w:r>
+        <w:t xml:space="preserve"> a Protected member:</w:t>
+      </w:r>
+    </w:p>
+    <w:p/>
+    <w:tbl>
+      <w:tblPr>
+        <w:tblW w:w="0" w:type="auto"/>
+        <w:tblInd w:w="468" w:type="dxa"/>
+        <w:tblLayout w:type="fixed"/>
+        <w:tblCellMar>
+          <w:left w:w="0" w:type="dxa"/>
+          <w:right w:w="0" w:type="dxa"/>
+        </w:tblCellMar>
+        <w:tblLook w:val="0000" w:firstRow="0" w:lastRow="0" w:firstColumn="0" w:lastColumn="0" w:noHBand="0" w:noVBand="0"/>
+      </w:tblPr>
+      <w:tblGrid>
+        <w:gridCol w:w="3680"/>
+        <w:gridCol w:w="540"/>
+        <w:gridCol w:w="4075"/>
+      </w:tblGrid>
+      <w:tr>
+        <w:tc>
+          <w:tcPr>
+            <w:tcW w:w="3680" w:type="dxa"/>
+          </w:tcPr>
+          <w:p>
+            <w:r>
+              <w:rPr>
+                <w:noProof/>
+              </w:rPr>
+              <w:drawing>
+                <wp:inline distT="0" distB="0" distL="0" distR="0" wp14:anchorId="49741D66" wp14:editId="0698B8DC">
+                  <wp:extent cx="2309495" cy="2003425"/>
+                  <wp:effectExtent l="0" t="0" r="0" b="0"/>
+                  <wp:docPr id="33" name="Picture 33"/>
+                  <wp:cNvGraphicFramePr>
+                    <a:graphicFrameLocks xmlns:a="http://schemas.openxmlformats.org/drawingml/2006/main" noChangeAspect="1"/>
+                  </wp:cNvGraphicFramePr>
+                  <a:graphic xmlns:a="http://schemas.openxmlformats.org/drawingml/2006/main">
+                    <a:graphicData uri="http://schemas.openxmlformats.org/drawingml/2006/picture">
+                      <pic:pic xmlns:pic="http://schemas.openxmlformats.org/drawingml/2006/picture">
+                        <pic:nvPicPr>
+                          <pic:cNvPr id="0" name="Picture 6"/>
+                          <pic:cNvPicPr>
+                            <a:picLocks noChangeAspect="1" noChangeArrowheads="1"/>
+                          </pic:cNvPicPr>
+                        </pic:nvPicPr>
+                        <pic:blipFill>
+                          <a:blip r:embed="rId10">
+                            <a:extLst>
+                              <a:ext uri="{28A0092B-C50C-407E-A947-70E740481C1C}">
+                                <a14:useLocalDpi xmlns:a14="http://schemas.microsoft.com/office/drawing/2010/main" val="0"/>
+                              </a:ext>
+                            </a:extLst>
+                          </a:blip>
+                          <a:srcRect/>
+                          <a:stretch>
+                            <a:fillRect/>
+                          </a:stretch>
+                        </pic:blipFill>
+                        <pic:spPr bwMode="auto">
+                          <a:xfrm>
+                            <a:off x="0" y="0"/>
+                            <a:ext cx="2309495" cy="2003425"/>
+                          </a:xfrm>
+                          <a:prstGeom prst="rect">
+                            <a:avLst/>
+                          </a:prstGeom>
+                          <a:noFill/>
+                          <a:ln>
+                            <a:noFill/>
+                          </a:ln>
+                        </pic:spPr>
+                      </pic:pic>
+                    </a:graphicData>
+                  </a:graphic>
+                </wp:inline>
+              </w:drawing>
+            </w:r>
+          </w:p>
+        </w:tc>
+        <w:tc>
+          <w:tcPr>
+            <w:tcW w:w="540" w:type="dxa"/>
+          </w:tcPr>
+          <w:p>
+            <w:pPr>
+              <w:rPr>
+                <w:sz w:val="48"/>
+              </w:rPr>
+            </w:pPr>
+          </w:p>
+          <w:p>
+            <w:pPr>
+              <w:rPr>
+                <w:sz w:val="48"/>
+              </w:rPr>
+            </w:pPr>
+          </w:p>
+          <w:p>
+            <w:pPr>
+              <w:rPr>
+                <w:sz w:val="12"/>
+              </w:rPr>
+            </w:pPr>
+          </w:p>
+          <w:p>
+            <w:pPr>
+              <w:jc w:val="center"/>
+            </w:pPr>
+            <w:r>
+              <w:rPr>
+                <w:sz w:val="48"/>
+              </w:rPr>
+              <w:t>≈</w:t>
+            </w:r>
+          </w:p>
+        </w:tc>
+        <w:tc>
+          <w:tcPr>
+            <w:tcW w:w="4075" w:type="dxa"/>
+          </w:tcPr>
+          <w:p>
+            <w:pPr>
+              <w:pStyle w:val="Picture"/>
+            </w:pPr>
+            <w:r>
+              <w:rPr>
+                <w:noProof/>
+              </w:rPr>
+              <w:drawing>
+                <wp:inline distT="0" distB="0" distL="0" distR="0" wp14:anchorId="2BF88B7E" wp14:editId="790C23C2">
+                  <wp:extent cx="2536825" cy="2019300"/>
+                  <wp:effectExtent l="0" t="0" r="0" b="0"/>
+                  <wp:docPr id="34" name="Picture 34"/>
+                  <wp:cNvGraphicFramePr>
+                    <a:graphicFrameLocks xmlns:a="http://schemas.openxmlformats.org/drawingml/2006/main" noChangeAspect="1"/>
+                  </wp:cNvGraphicFramePr>
+                  <a:graphic xmlns:a="http://schemas.openxmlformats.org/drawingml/2006/main">
+                    <a:graphicData uri="http://schemas.openxmlformats.org/drawingml/2006/picture">
+                      <pic:pic xmlns:pic="http://schemas.openxmlformats.org/drawingml/2006/picture">
+                        <pic:nvPicPr>
+                          <pic:cNvPr id="0" name="Picture 7"/>
+                          <pic:cNvPicPr>
+                            <a:picLocks noChangeAspect="1" noChangeArrowheads="1"/>
+                          </pic:cNvPicPr>
+                        </pic:nvPicPr>
+                        <pic:blipFill>
+                          <a:blip r:embed="rId11">
+                            <a:extLst>
+                              <a:ext uri="{28A0092B-C50C-407E-A947-70E740481C1C}">
+                                <a14:useLocalDpi xmlns:a14="http://schemas.microsoft.com/office/drawing/2010/main" val="0"/>
+                              </a:ext>
+                            </a:extLst>
+                          </a:blip>
+                          <a:srcRect/>
+                          <a:stretch>
+                            <a:fillRect/>
+                          </a:stretch>
+                        </pic:blipFill>
+                        <pic:spPr bwMode="auto">
+                          <a:xfrm>
+                            <a:off x="0" y="0"/>
+                            <a:ext cx="2536825" cy="2019300"/>
+                          </a:xfrm>
+                          <a:prstGeom prst="rect">
+                            <a:avLst/>
+                          </a:prstGeom>
+                          <a:noFill/>
+                          <a:ln>
+                            <a:noFill/>
+                          </a:ln>
+                        </pic:spPr>
+                      </pic:pic>
+                    </a:graphicData>
+                  </a:graphic>
+                </wp:inline>
+              </w:drawing>
+            </w:r>
+          </w:p>
+        </w:tc>
+      </w:tr>
+    </w:tbl>
+    <w:p/>
+    <w:p>
+      <w:r>
+        <w:t>The member isn’t accessible to any higher symbols than the first circular descendant.</w:t>
+      </w:r>
+    </w:p>
+    <w:p/>
+    <w:p/>
+    <w:p>
+      <w:r>
+        <w:t>Formally the choice of making an extra Protected access controller seems totally arbitrary. In practice there are situations in which it’s useful to work with members that can be accessible to the interface holder, but not accessible to the outside.</w:t>
+      </w:r>
+    </w:p>
+    <w:p/>
+    <w:p>
+      <w:pPr>
+        <w:rPr>
+          <w:strike/>
+          <w:szCs w:val="20"/>
+        </w:rPr>
+      </w:pPr>
+      <w:r>
+        <w:rPr>
+          <w:strike/>
+          <w:szCs w:val="20"/>
+        </w:rPr>
+        <w:t>Protected is used in exclusion only. It can not be used for ‘</w:t>
+      </w:r>
+      <w:proofErr w:type="spellStart"/>
+      <w:r>
+        <w:rPr>
+          <w:strike/>
+          <w:szCs w:val="20"/>
+        </w:rPr>
+        <w:t>outcommenting</w:t>
+      </w:r>
+      <w:proofErr w:type="spellEnd"/>
+      <w:r>
+        <w:rPr>
+          <w:strike/>
+          <w:szCs w:val="20"/>
+        </w:rPr>
+        <w:t>’ code.</w:t>
+      </w:r>
+    </w:p>
+    <w:p/>
+    <w:p>
+      <w:r>
+        <w:t>A triangular mark:</w:t>
+      </w:r>
+    </w:p>
+    <w:p>
+      <w:pPr>
+        <w:pStyle w:val="Spacing"/>
+      </w:pPr>
+    </w:p>
+    <w:p>
+      <w:pPr>
+        <w:ind w:left="852"/>
+      </w:pPr>
+      <w:r>
+        <w:rPr>
+          <w:noProof/>
+        </w:rPr>
+        <w:drawing>
+          <wp:inline distT="0" distB="0" distL="0" distR="0" wp14:anchorId="61C4B226" wp14:editId="51F35291">
+            <wp:extent cx="570865" cy="401955"/>
+            <wp:effectExtent l="0" t="0" r="0" b="0"/>
+            <wp:docPr id="35" name="Picture 35"/>
+            <wp:cNvGraphicFramePr>
+              <a:graphicFrameLocks xmlns:a="http://schemas.openxmlformats.org/drawingml/2006/main" noChangeAspect="1"/>
+            </wp:cNvGraphicFramePr>
+            <a:graphic xmlns:a="http://schemas.openxmlformats.org/drawingml/2006/main">
+              <a:graphicData uri="http://schemas.openxmlformats.org/drawingml/2006/picture">
+                <pic:pic xmlns:pic="http://schemas.openxmlformats.org/drawingml/2006/picture">
+                  <pic:nvPicPr>
+                    <pic:cNvPr id="0" name="Picture 8"/>
+                    <pic:cNvPicPr>
+                      <a:picLocks noChangeAspect="1" noChangeArrowheads="1"/>
+                    </pic:cNvPicPr>
+                  </pic:nvPicPr>
+                  <pic:blipFill>
+                    <a:blip r:embed="rId12">
+                      <a:extLst>
+                        <a:ext uri="{28A0092B-C50C-407E-A947-70E740481C1C}">
+                          <a14:useLocalDpi xmlns:a14="http://schemas.microsoft.com/office/drawing/2010/main" val="0"/>
+                        </a:ext>
+                      </a:extLst>
+                    </a:blip>
+                    <a:srcRect/>
+                    <a:stretch>
+                      <a:fillRect/>
+                    </a:stretch>
+                  </pic:blipFill>
+                  <pic:spPr bwMode="auto">
+                    <a:xfrm>
+                      <a:off x="0" y="0"/>
+                      <a:ext cx="570865" cy="401955"/>
+                    </a:xfrm>
+                    <a:prstGeom prst="rect">
+                      <a:avLst/>
+                    </a:prstGeom>
+                    <a:noFill/>
+                    <a:ln>
+                      <a:noFill/>
+                    </a:ln>
+                  </pic:spPr>
+                </pic:pic>
+              </a:graphicData>
+            </a:graphic>
+          </wp:inline>
+        </w:drawing>
+      </w:r>
+    </w:p>
+    <w:p>
+      <w:pPr>
+        <w:pStyle w:val="Spacing"/>
+      </w:pPr>
+    </w:p>
+    <w:p>
+      <w:r>
+        <w:t xml:space="preserve">Is used to indicate that a symbol that owns the line is </w:t>
+      </w:r>
+      <w:r>
+        <w:rPr>
+          <w:rStyle w:val="CodeChar"/>
+        </w:rPr>
+        <w:t>Protected</w:t>
+      </w:r>
+      <w:r>
+        <w:t>, meaning, that it is only accessible when the symbol that owns the line is a triangle. A triangular mark is not an arrow.</w:t>
+      </w:r>
+    </w:p>
+    <w:p/>
+    <w:p/>
+    <w:p/>
+    <w:p>
+      <w:r>
+        <w:t>And then there is Protected. A funny one there. It should be an extra issue, explained after everything else is explained, because it works the same way, except that the befriended object should be referenced with a triangle / should be the friend object’s base object.</w:t>
+      </w:r>
+    </w:p>
+    <w:p/>
+    <w:p/>
+    <w:p>
+      <w:r>
+        <w:t>Private &amp; Public,</w:t>
+      </w:r>
+    </w:p>
+    <w:p>
+      <w:r>
+        <w:t>2008-06-10</w:t>
+      </w:r>
+    </w:p>
+    <w:p>
+      <w:pPr>
+        <w:tabs>
+          <w:tab w:val="left" w:pos="2783"/>
+        </w:tabs>
+      </w:pPr>
+    </w:p>
+    <w:p>
+      <w:r>
+        <w:t>Protected:</w:t>
+      </w:r>
+    </w:p>
+    <w:p/>
+    <w:p>
+      <w:pPr>
+        <w:ind w:left="852"/>
+      </w:pPr>
+      <w:r>
+        <w:t>Something needs to be done with protected.</w:t>
+      </w:r>
+    </w:p>
+    <w:p>
+      <w:pPr>
+        <w:pStyle w:val="Spacing"/>
+      </w:pPr>
+    </w:p>
+    <w:p/>
+    <w:p>
+      <w:r>
+        <w:t>JJ</w:t>
+      </w:r>
+    </w:p>
+    <w:p/>
+    <w:p/>
+    <w:p>
+      <w:r>
+        <w:t>Being a friend grants full access to the private and protected members of the befriended.</w:t>
+      </w:r>
+    </w:p>
+    <w:p/>
+    <w:p/>
+    <w:p>
+      <w:r>
+        <w:t>Interfaces,</w:t>
+      </w:r>
+    </w:p>
+    <w:p>
+      <w:r>
+        <w:t>2009-06-28</w:t>
+      </w:r>
+    </w:p>
+    <w:p/>
+    <w:p>
+      <w:r>
+        <w:t>do not forget that the protected access modifier can not only</w:t>
+      </w:r>
+    </w:p>
+    <w:p>
+      <w:r>
+        <w:t>be used for object access, but also for class access and interface access.</w:t>
+      </w:r>
+    </w:p>
+    <w:p>
+      <w:r>
+        <w:t>(Class Get, Interface Get, etc.)</w:t>
+      </w:r>
+    </w:p>
+    <w:p/>
+    <w:p>
+      <w:r>
+        <w:t>JJ</w:t>
+      </w:r>
+    </w:p>
+    <w:p/>
+    <w:p>
+      <w:pPr>
+        <w:pStyle w:val="Heading4"/>
+      </w:pPr>
+      <w:r>
+        <w:t>Internal</w:t>
+      </w:r>
+    </w:p>
+    <w:p>
+      <w:r>
+        <w:t>&lt; Also called Friend in VB6 &gt;</w:t>
+      </w:r>
+    </w:p>
+    <w:p>
+      <w:r>
+        <w:t>&lt; better term: internal &gt;</w:t>
+      </w:r>
+    </w:p>
+    <w:p/>
+    <w:p>
+      <w:r>
+        <w:t>&lt;&lt; I have to note the application of the Visual Basic Friend access modifier. The basic access controller Friend isn’t required (Public Friend and Protected Friend). Friend Basic Access Controller means that you make a procedure’s own globality a Friend globality.</w:t>
+      </w:r>
+    </w:p>
+    <w:p/>
+    <w:p>
+      <w:r>
+        <w:t>Yes, but for the effect of the Visual Basic Friend access modifier you also need to deprive global members from being accessed outside the globality. And that is done with globality level restriction.</w:t>
+      </w:r>
+    </w:p>
+    <w:p/>
+    <w:p>
+      <w:r>
+        <w:t>So the effect of the Visual Basic Friend access controller is replaced by • making the globality a friend of the procedure and level restricting global procedures.</w:t>
+      </w:r>
+    </w:p>
+    <w:p/>
+    <w:p>
+      <w:r>
+        <w:t>NO! It’s just making it Globality Up 1! Nothing Else! Do not use a Friend Globality for specific procedures!</w:t>
+      </w:r>
+    </w:p>
+    <w:p>
+      <w:r>
+        <w:t>&gt;&gt;</w:t>
+      </w:r>
+    </w:p>
+    <w:p/>
+    <w:p>
+      <w:r>
+        <w:t>Friend for reference</w:t>
+      </w:r>
+    </w:p>
+    <w:p>
+      <w:r>
+        <w:t>Means access only anywhere within the globality, but not inside embedded globalities.</w:t>
+      </w:r>
+    </w:p>
+    <w:p>
+      <w:r>
+        <w:t>&lt; 2008-10-10 That was the VB meaning of Friend. &gt;</w:t>
+      </w:r>
+    </w:p>
+    <w:p/>
+    <w:p/>
+    <w:p>
+      <w:r>
+        <w:t>A procedure can contain variable objects. The public ones are parameters. The friend ones are parameters within the current globality.</w:t>
+      </w:r>
+    </w:p>
+    <w:p/>
+    <w:p>
+      <w:r>
+        <w:t>&lt; Old VB meaning of Friend &gt;</w:t>
+      </w:r>
+    </w:p>
+    <w:p/>
+    <w:p>
+      <w:r>
+        <w:t>&lt; What place the VB6 keyword Friend has in black boxing, I do not know. this is a detail even less prominent, than Protected, which is also a detail later discussed. VB6 keyword friend has to do with access from within globalities. &gt;</w:t>
+      </w:r>
+    </w:p>
+    <w:p/>
+    <w:p>
+      <w:pPr>
+        <w:pStyle w:val="Heading4"/>
+      </w:pPr>
+      <w:r>
+        <w:t>Objects Take Over Class Access Control</w:t>
+      </w:r>
+    </w:p>
+    <w:p>
+      <w:r>
+        <w:t>&lt; And references take over object-access control. &gt;</w:t>
+      </w:r>
+    </w:p>
+    <w:p/>
+    <w:p>
+      <w:r>
+        <w:t xml:space="preserve">… is objects taking over friend relations from classes as </w:t>
+      </w:r>
+      <w:proofErr w:type="spellStart"/>
+      <w:r>
+        <w:t>straightforeward</w:t>
+      </w:r>
+      <w:proofErr w:type="spellEnd"/>
+      <w:r>
+        <w:t xml:space="preserve"> as you’d think?</w:t>
+      </w:r>
+    </w:p>
+    <w:p/>
+    <w:p/>
+    <w:p>
+      <w:pPr>
+        <w:ind w:left="568"/>
+      </w:pPr>
+      <w:r>
+        <w:t>When it is classes, the friendship counts for all the objects derived from that class.</w:t>
+      </w:r>
+    </w:p>
+    <w:p>
+      <w:r>
+        <w:t xml:space="preserve">Usually, access to procedures is controlled in a </w:t>
+      </w:r>
+      <w:r>
+        <w:rPr>
+          <w:i/>
+          <w:iCs/>
+        </w:rPr>
+        <w:t xml:space="preserve">class </w:t>
+      </w:r>
+      <w:r>
+        <w:t>and each of its objects adopts those same access settings.</w:t>
+      </w:r>
+    </w:p>
+    <w:p/>
+    <w:p>
+      <w:pPr>
+        <w:pStyle w:val="Heading3"/>
+      </w:pPr>
+      <w:r>
+        <w:t>Black Box Side-Issues</w:t>
+      </w:r>
+    </w:p>
+    <w:p>
+      <w:r>
+        <w:t>In previous projects the main articles about black boxing were finished, but other subjects were left unfinished. This article contains the unfinished material of some of these topics.</w:t>
+      </w:r>
+    </w:p>
+    <w:p>
+      <w:pPr>
+        <w:pStyle w:val="Spacing"/>
+      </w:pPr>
+    </w:p>
+    <w:p>
+      <w:r>
+        <w:t>This article contains texts and loose ideas about the following topics:</w:t>
+      </w:r>
+    </w:p>
+    <w:p/>
+    <w:p>
+      <w:pPr>
+        <w:ind w:left="852"/>
+        <w:rPr>
+          <w:i/>
+          <w:iCs/>
+        </w:rPr>
+      </w:pPr>
+      <w:r>
+        <w:rPr>
+          <w:i/>
+          <w:iCs/>
+        </w:rPr>
+        <w:t>Private Names</w:t>
+      </w:r>
+    </w:p>
+    <w:p/>
+    <w:p>
+      <w:pPr>
+        <w:ind w:left="1136"/>
+      </w:pPr>
+      <w:r>
+        <w:t xml:space="preserve">You can access control the </w:t>
+      </w:r>
+      <w:r>
+        <w:rPr>
+          <w:rStyle w:val="CodeChar"/>
+        </w:rPr>
+        <w:t xml:space="preserve">Name </w:t>
+      </w:r>
+      <w:r>
+        <w:t>aspect to make the identifier of an object invisible. Assignment commands and execution control commands use this feature to simplify the way they are displayed.</w:t>
+      </w:r>
+    </w:p>
+    <w:p>
+      <w:pPr>
+        <w:ind w:left="1136"/>
+      </w:pPr>
+    </w:p>
+    <w:p>
+      <w:pPr>
+        <w:ind w:left="852"/>
+        <w:rPr>
+          <w:i/>
+          <w:iCs/>
+        </w:rPr>
+      </w:pPr>
+      <w:r>
+        <w:rPr>
+          <w:i/>
+          <w:iCs/>
+        </w:rPr>
+        <w:t>Inclusion</w:t>
+      </w:r>
+    </w:p>
+    <w:p/>
+    <w:p>
+      <w:pPr>
+        <w:ind w:left="1136"/>
+      </w:pPr>
+      <w:r>
+        <w:t>This topic may be cut.</w:t>
+      </w:r>
+    </w:p>
+    <w:p>
+      <w:pPr>
+        <w:ind w:left="1136"/>
+      </w:pPr>
+    </w:p>
+    <w:p>
+      <w:pPr>
+        <w:ind w:left="852"/>
+        <w:rPr>
+          <w:i/>
+          <w:iCs/>
+        </w:rPr>
+      </w:pPr>
+      <w:r>
+        <w:rPr>
+          <w:i/>
+          <w:iCs/>
+        </w:rPr>
+        <w:t xml:space="preserve">Black </w:t>
+      </w:r>
+      <w:r>
+        <w:rPr>
+          <w:i/>
+          <w:iCs/>
+        </w:rPr>
+        <w:t>Boxing</w:t>
+      </w:r>
+      <w:r>
+        <w:rPr>
+          <w:i/>
+          <w:iCs/>
+        </w:rPr>
+        <w:t xml:space="preserve"> and User Access Control</w:t>
+      </w:r>
+    </w:p>
+    <w:p/>
+    <w:p>
+      <w:pPr>
+        <w:ind w:left="1136"/>
+      </w:pPr>
+      <w:r>
+        <w:t>Covers how simple black boxing could be made parallel to user access control.</w:t>
+      </w:r>
+    </w:p>
+    <w:p>
+      <w:pPr>
+        <w:ind w:left="1136"/>
+      </w:pPr>
+    </w:p>
+    <w:p>
+      <w:pPr>
+        <w:ind w:left="852"/>
+        <w:rPr>
+          <w:i/>
+          <w:iCs/>
+        </w:rPr>
+      </w:pPr>
+      <w:r>
+        <w:rPr>
+          <w:i/>
+          <w:iCs/>
+        </w:rPr>
+        <w:t xml:space="preserve">Programmers and </w:t>
+      </w:r>
+      <w:r>
+        <w:rPr>
+          <w:i/>
+          <w:iCs/>
+        </w:rPr>
+        <w:t>Users</w:t>
+      </w:r>
+    </w:p>
+    <w:p>
+      <w:pPr>
+        <w:ind w:left="852"/>
+      </w:pPr>
+    </w:p>
+    <w:p>
+      <w:pPr>
+        <w:ind w:left="1136"/>
+      </w:pPr>
+      <w:proofErr w:type="spellStart"/>
+      <w:r>
+        <w:t>Adresses</w:t>
+      </w:r>
+      <w:proofErr w:type="spellEnd"/>
+      <w:r>
+        <w:t xml:space="preserve"> mainly the issue why when something is private, programmers get to change everything anyway, no matter how private or inaccessible things are. And why do users not get that privilege and what stops them from getting that privilege.</w:t>
+      </w:r>
+    </w:p>
+    <w:p>
+      <w:pPr>
+        <w:pStyle w:val="Spacing"/>
+      </w:pPr>
+    </w:p>
+    <w:p>
+      <w:r>
+        <w:t>As said, the texts about these subjects are not finished yet.</w:t>
+      </w:r>
+    </w:p>
+    <w:p>
+      <w:pPr>
+        <w:pStyle w:val="Heading4"/>
+      </w:pPr>
+      <w:r>
+        <w:t>Private Names</w:t>
+      </w:r>
+    </w:p>
+    <w:p>
+      <w:pPr>
+        <w:tabs>
+          <w:tab w:val="left" w:pos="1843"/>
+        </w:tabs>
+      </w:pPr>
+      <w:r>
+        <w:t>Private Names,</w:t>
+      </w:r>
+    </w:p>
+    <w:p/>
+    <w:p>
       <w:bookmarkStart w:id="0" w:name="_GoBack"/>
       <w:bookmarkEnd w:id="0"/>
     </w:p>
     <w:p>
       <w:r>
+        <w:t>A name being private, even though the reference is not.</w:t>
+      </w:r>
+    </w:p>
+    <w:p>
+      <w:r>
+        <w:t>It's a detail, but it is an issue.</w:t>
+      </w:r>
+    </w:p>
+    <w:p/>
+    <w:p/>
+    <w:p>
+      <w:r>
+        <w:t>It is important to separate the interface from the implementation.</w:t>
+      </w:r>
+    </w:p>
+    <w:p>
+      <w:r>
+        <w:t>The implementation is only visible in the target definition.</w:t>
+      </w:r>
+    </w:p>
+    <w:p>
+      <w:r>
+        <w:t>&gt; 2009-06-26: And inside references of friends.</w:t>
+      </w:r>
+    </w:p>
+    <w:p/>
+    <w:p>
+      <w:r>
+        <w:t>For execution control commands, you have to be able to hide the name of a symbol when you call it. So while the symbol itself can be part of the interface, the name could be part of the implementation, which is not visible unless you’re editing the definition of something.</w:t>
+      </w:r>
+    </w:p>
+    <w:p/>
+    <w:p/>
+    <w:p>
+      <w:r>
+        <w:rPr>
+          <w:noProof/>
+        </w:rPr>
+        <w:drawing>
+          <wp:inline distT="0" distB="0" distL="0" distR="0" wp14:anchorId="0605429A" wp14:editId="12D8BF1A">
+            <wp:extent cx="2283460" cy="1797050"/>
+            <wp:effectExtent l="0" t="0" r="0" b="0"/>
+            <wp:docPr id="27" name="Picture 27"/>
+            <wp:cNvGraphicFramePr>
+              <a:graphicFrameLocks xmlns:a="http://schemas.openxmlformats.org/drawingml/2006/main" noChangeAspect="1"/>
+            </wp:cNvGraphicFramePr>
+            <a:graphic xmlns:a="http://schemas.openxmlformats.org/drawingml/2006/main">
+              <a:graphicData uri="http://schemas.openxmlformats.org/drawingml/2006/picture">
+                <pic:pic xmlns:pic="http://schemas.openxmlformats.org/drawingml/2006/picture">
+                  <pic:nvPicPr>
+                    <pic:cNvPr id="0" name="Picture 1"/>
+                    <pic:cNvPicPr>
+                      <a:picLocks noChangeAspect="1" noChangeArrowheads="1"/>
+                    </pic:cNvPicPr>
+                  </pic:nvPicPr>
+                  <pic:blipFill>
+                    <a:blip r:embed="rId13">
+                      <a:lum bright="-18000"/>
+                      <a:extLst>
+                        <a:ext uri="{28A0092B-C50C-407E-A947-70E740481C1C}">
+                          <a14:useLocalDpi xmlns:a14="http://schemas.microsoft.com/office/drawing/2010/main" val="0"/>
+                        </a:ext>
+                      </a:extLst>
+                    </a:blip>
+                    <a:srcRect/>
+                    <a:stretch>
+                      <a:fillRect/>
+                    </a:stretch>
+                  </pic:blipFill>
+                  <pic:spPr bwMode="auto">
+                    <a:xfrm>
+                      <a:off x="0" y="0"/>
+                      <a:ext cx="2283460" cy="1797050"/>
+                    </a:xfrm>
+                    <a:prstGeom prst="rect">
+                      <a:avLst/>
+                    </a:prstGeom>
+                    <a:noFill/>
+                    <a:ln>
+                      <a:noFill/>
+                    </a:ln>
+                  </pic:spPr>
+                </pic:pic>
+              </a:graphicData>
+            </a:graphic>
+          </wp:inline>
+        </w:drawing>
+      </w:r>
+    </w:p>
+    <w:p>
+      <w:r>
+        <w:br w:type="page"/>
+        <w:t xml:space="preserve">The </w:t>
+      </w:r>
+      <w:proofErr w:type="spellStart"/>
+      <w:r>
+        <w:t>cirlce</w:t>
+      </w:r>
+      <w:proofErr w:type="spellEnd"/>
+      <w:r>
+        <w:t xml:space="preserve"> inside the loop parameter is not named. It is an </w:t>
+      </w:r>
+      <w:smartTag w:uri="urn:schemas-microsoft-com:office:smarttags" w:element="City">
+        <w:smartTag w:uri="urn:schemas-microsoft-com:office:smarttags" w:element="place">
+          <w:r>
+            <w:t>unna</w:t>
+          </w:r>
+        </w:smartTag>
+      </w:smartTag>
+      <w:r>
+        <w:t>med parameter, that might be referenced through the name of the variable it is pointing to. But I’m not sure about that.</w:t>
+      </w:r>
+    </w:p>
+    <w:p/>
+    <w:p>
+      <w:r>
+        <w:t>JJ</w:t>
+      </w:r>
+    </w:p>
+    <w:p>
+      <w:pPr>
+        <w:pStyle w:val="Heading4"/>
+      </w:pPr>
+      <w:r>
+        <w:t>Inclusion</w:t>
+      </w:r>
+    </w:p>
+    <w:p>
+      <w:r>
+        <w:t xml:space="preserve">Apart from a </w:t>
+      </w:r>
+      <w:r>
+        <w:rPr>
+          <w:i/>
+          <w:iCs/>
+        </w:rPr>
+        <w:t>decisive</w:t>
+      </w:r>
+      <w:r>
+        <w:t xml:space="preserve"> access modifier, you can also give a procedure a </w:t>
+      </w:r>
+      <w:r>
+        <w:rPr>
+          <w:i/>
+          <w:iCs/>
+        </w:rPr>
+        <w:t>suggested</w:t>
+      </w:r>
+      <w:r>
+        <w:t xml:space="preserve"> access modifier. This means that when you put an object in a type, a procedure of the object will get its </w:t>
+      </w:r>
+      <w:r>
+        <w:rPr>
+          <w:i/>
+          <w:iCs/>
+        </w:rPr>
+        <w:t>suggested</w:t>
+      </w:r>
+      <w:r>
+        <w:t xml:space="preserve"> access modifier, for instance Private, but if its </w:t>
+      </w:r>
+      <w:r>
+        <w:rPr>
+          <w:i/>
+          <w:iCs/>
+        </w:rPr>
+        <w:t>decisive</w:t>
+      </w:r>
+      <w:r>
+        <w:t xml:space="preserve"> access controller is Public, then you can still upgrade it to Public. This is called </w:t>
+      </w:r>
+      <w:r>
+        <w:rPr>
+          <w:i/>
+          <w:iCs/>
+        </w:rPr>
+        <w:t>inclusion</w:t>
+      </w:r>
+      <w:r>
+        <w:t>. The suggested access modifier is always set to less accessible than the decisive one. A type can also give suggested access modifiers to procedures of deeper objects.</w:t>
+      </w:r>
+    </w:p>
+    <w:p/>
+    <w:p/>
+    <w:p/>
+    <w:p>
+      <w:pPr>
+        <w:ind w:left="852"/>
+      </w:pPr>
+      <w:r>
+        <w:t xml:space="preserve">&gt; 2009-07-06: Inclusion might only be useful for programmers. But programmers get automatic friend access, so real, exclusive access control is already the suggestion and everything can still be included, so it might be an </w:t>
+      </w:r>
+      <w:proofErr w:type="spellStart"/>
+      <w:r>
+        <w:t>unuseful</w:t>
+      </w:r>
+      <w:proofErr w:type="spellEnd"/>
+      <w:r>
+        <w:t xml:space="preserve"> concept.</w:t>
+      </w:r>
+    </w:p>
+    <w:p/>
+    <w:p>
+      <w:pPr>
+        <w:pStyle w:val="Heading4"/>
+      </w:pPr>
+      <w:r>
+        <w:t>Black Boxing and User Access Control</w:t>
+      </w:r>
+    </w:p>
+    <w:p>
+      <w:r>
+        <w:t>Access control will be fully managed</w:t>
+      </w:r>
+    </w:p>
+    <w:p>
+      <w:r>
+        <w:t>by the access control module, even for</w:t>
+      </w:r>
+    </w:p>
+    <w:p>
+      <w:r>
+        <w:t>access controlling an object's members,</w:t>
+      </w:r>
+    </w:p>
+    <w:p>
+      <w:r>
+        <w:t>making the members only accessible</w:t>
+      </w:r>
+    </w:p>
+    <w:p>
+      <w:r>
+        <w:t>to the direct container of the member in</w:t>
+      </w:r>
+    </w:p>
+    <w:p>
+      <w:r>
+        <w:t>order to hide complexity from the outside,</w:t>
+      </w:r>
+    </w:p>
+    <w:p>
+      <w:r>
+        <w:t xml:space="preserve">or to </w:t>
+      </w:r>
+      <w:proofErr w:type="spellStart"/>
+      <w:r>
+        <w:t>to</w:t>
+      </w:r>
+      <w:proofErr w:type="spellEnd"/>
+      <w:r>
+        <w:t xml:space="preserve"> protect the object's data.</w:t>
+      </w:r>
+    </w:p>
+    <w:p/>
+    <w:p>
+      <w:r>
+        <w:t>But that form of access control is so</w:t>
+      </w:r>
+    </w:p>
+    <w:p>
+      <w:r>
+        <w:t>important in programming software,</w:t>
+      </w:r>
+    </w:p>
+    <w:p>
+      <w:r>
+        <w:t>that it is introduced earlier</w:t>
+      </w:r>
+    </w:p>
+    <w:p>
+      <w:r>
+        <w:t>as the concept of Public &amp; Private,</w:t>
+      </w:r>
+    </w:p>
+    <w:p>
+      <w:r>
+        <w:t>before access control is worked out</w:t>
+      </w:r>
+    </w:p>
+    <w:p>
+      <w:r>
+        <w:t>as a complete solution to security.</w:t>
+      </w:r>
+    </w:p>
+    <w:p/>
+    <w:p>
+      <w:r>
+        <w:t>Maybe access controllers are a step into the direction of security. Maybe security should be a kind of advanced access control.</w:t>
+      </w:r>
+    </w:p>
+    <w:p/>
+    <w:p>
+      <w:r>
+        <w:t>Interesting idea for user access control:</w:t>
+      </w:r>
+    </w:p>
+    <w:p>
+      <w:r>
+        <w:t xml:space="preserve">a constant in a program is a variable that can </w:t>
+      </w:r>
+    </w:p>
+    <w:p>
+      <w:r>
+        <w:t>be changed by a programmer, but not by a user</w:t>
+      </w:r>
+    </w:p>
+    <w:p>
+      <w:r>
+        <w:t xml:space="preserve">and also not by the program itself. </w:t>
+      </w:r>
+    </w:p>
+    <w:p/>
+    <w:p/>
+    <w:p>
+      <w:r>
+        <w:t>Public &amp; Private,</w:t>
+      </w:r>
+    </w:p>
+    <w:p>
+      <w:r>
+        <w:rPr>
+          <w:rFonts w:cs="Tahoma"/>
+        </w:rPr>
+        <w:t>±</w:t>
+      </w:r>
+      <w:r>
+        <w:t xml:space="preserve"> 2008-09</w:t>
+      </w:r>
+    </w:p>
+    <w:p/>
+    <w:p>
+      <w:r>
+        <w:t>This project should be the working out</w:t>
+      </w:r>
+    </w:p>
+    <w:p>
+      <w:r>
+        <w:t>of the concept of Public &amp; Private, even</w:t>
+      </w:r>
+    </w:p>
+    <w:p>
+      <w:r>
+        <w:t>before it is integrated into the complete</w:t>
+      </w:r>
+    </w:p>
+    <w:p>
+      <w:r>
+        <w:t>Access Control concept.</w:t>
+      </w:r>
+    </w:p>
+    <w:p/>
+    <w:p>
+      <w:r>
+        <w:t>Public &amp; Private need a preliminary notation,</w:t>
+      </w:r>
+    </w:p>
+    <w:p>
+      <w:r>
+        <w:t>and preliminary explanation, so that the concept</w:t>
+      </w:r>
+    </w:p>
+    <w:p>
+      <w:r>
+        <w:t>can be used in explanations of</w:t>
+      </w:r>
+    </w:p>
+    <w:p>
+      <w:r>
+        <w:t xml:space="preserve">coding concepts </w:t>
+      </w:r>
+      <w:proofErr w:type="spellStart"/>
+      <w:r>
+        <w:t>whereever</w:t>
+      </w:r>
+      <w:proofErr w:type="spellEnd"/>
+      <w:r>
+        <w:t xml:space="preserve"> required.</w:t>
+      </w:r>
+    </w:p>
+    <w:p/>
+    <w:p>
+      <w:r>
+        <w:t>JJ</w:t>
+      </w:r>
+    </w:p>
+    <w:p/>
+    <w:p/>
+    <w:p>
+      <w:r>
+        <w:t>Private &amp; Public,</w:t>
+      </w:r>
+    </w:p>
+    <w:p>
+      <w:r>
+        <w:t>2008-06-10</w:t>
+      </w:r>
+    </w:p>
+    <w:p>
+      <w:pPr>
+        <w:pStyle w:val="Spacing"/>
+      </w:pPr>
+    </w:p>
+    <w:p>
+      <w:r>
+        <w:t>Access Controlling System Aspects:</w:t>
+      </w:r>
+    </w:p>
+    <w:p>
+      <w:r>
+        <w:t>Save for user access control, because this is about different roles:</w:t>
+      </w:r>
+    </w:p>
+    <w:p>
+      <w:pPr>
+        <w:pStyle w:val="Spacing"/>
+      </w:pPr>
+    </w:p>
+    <w:p>
+      <w:pPr>
+        <w:ind w:left="852"/>
+      </w:pPr>
+      <w:r>
+        <w:t>You can have friends for reading, writing</w:t>
+      </w:r>
+    </w:p>
+    <w:p>
+      <w:pPr>
+        <w:ind w:left="852"/>
+      </w:pPr>
+      <w:r>
+        <w:t>or changing (add and delete symbols.)</w:t>
+      </w:r>
+    </w:p>
+    <w:p>
+      <w:pPr>
+        <w:pStyle w:val="Spacing"/>
+      </w:pPr>
+    </w:p>
+    <w:p>
+      <w:r>
+        <w:t>JJ</w:t>
+      </w:r>
+    </w:p>
+    <w:p/>
+    <w:p>
+      <w:pPr>
+        <w:pStyle w:val="Heading4"/>
+      </w:pPr>
+      <w:r>
+        <w:t>Programmers and Users</w:t>
+      </w:r>
+    </w:p>
+    <w:p>
+      <w:r>
+        <w:t>…  = user access control</w:t>
+      </w:r>
+    </w:p>
+    <w:p/>
+    <w:p>
+      <w:r>
+        <w:t>privates visible in friends, and in definitions when you have user access to it, so you are a programmer, not a user.</w:t>
+      </w:r>
+    </w:p>
+    <w:p/>
+    <w:p>
+      <w:r>
+        <w:t>Something like that…</w:t>
+      </w:r>
+    </w:p>
+    <w:p/>
+    <w:p/>
+    <w:p>
+      <w:r>
+        <w:t>Private &amp; Public,</w:t>
+      </w:r>
+    </w:p>
+    <w:p>
+      <w:r>
+        <w:t>2008-06-10</w:t>
+      </w:r>
+    </w:p>
+    <w:p>
+      <w:pPr>
+        <w:tabs>
+          <w:tab w:val="left" w:pos="2783"/>
+        </w:tabs>
+      </w:pPr>
+    </w:p>
+    <w:p>
+      <w:pPr>
+        <w:tabs>
+          <w:tab w:val="left" w:pos="2783"/>
+        </w:tabs>
+      </w:pPr>
+      <w:r>
+        <w:t>Editing definition:</w:t>
+      </w:r>
+      <w:r>
+        <w:tab/>
+      </w:r>
+    </w:p>
+    <w:p/>
+    <w:p>
+      <w:pPr>
+        <w:ind w:left="1092" w:hanging="240"/>
+      </w:pPr>
+      <w:r>
+        <w:t>&gt; 2009-06-30 Some of the ideas here are wrong, but the general idea should be thought of about editing the definition.</w:t>
+      </w:r>
+    </w:p>
+    <w:p>
+      <w:pPr>
+        <w:ind w:left="852"/>
+      </w:pPr>
+      <w:r>
+        <w:t>Friend access is different from access to private contents</w:t>
+      </w:r>
+    </w:p>
+    <w:p>
+      <w:pPr>
+        <w:ind w:left="852"/>
+      </w:pPr>
+      <w:r>
+        <w:t>only when editing the definition.</w:t>
+      </w:r>
+    </w:p>
+    <w:p>
+      <w:pPr>
+        <w:ind w:left="1368" w:hanging="231"/>
+      </w:pPr>
+      <w:r>
+        <w:t>&gt; 2009-06-26: No. this is user access control. Some users are authors of a definition. Some are not. Do not confuse it with private/public concepts.</w:t>
+      </w:r>
+    </w:p>
+    <w:p>
+      <w:pPr>
+        <w:ind w:left="852"/>
+      </w:pPr>
+      <w:r>
+        <w:t>It's the difference between friend for reference,</w:t>
+      </w:r>
+    </w:p>
+    <w:p>
+      <w:pPr>
+        <w:ind w:left="852"/>
+      </w:pPr>
+      <w:r>
+        <w:t>and friend for change.</w:t>
+      </w:r>
+    </w:p>
+    <w:p>
+      <w:pPr>
+        <w:ind w:left="1137"/>
+      </w:pPr>
+      <w:r>
+        <w:t>&gt; 2009-06-26: Bull, see last comments.</w:t>
+      </w:r>
+    </w:p>
+    <w:p>
+      <w:pPr>
+        <w:pStyle w:val="Spacing"/>
+        <w:ind w:left="852"/>
+      </w:pPr>
+    </w:p>
+    <w:p>
+      <w:pPr>
+        <w:ind w:left="852"/>
+      </w:pPr>
+      <w:r>
+        <w:t>If you are a friend for change (not for reference) for private contents,</w:t>
+      </w:r>
+    </w:p>
+    <w:p>
+      <w:pPr>
+        <w:ind w:left="852"/>
+      </w:pPr>
+      <w:r>
+        <w:t>you will only see the private contents if you are at logical target the definition.</w:t>
+      </w:r>
+    </w:p>
+    <w:p>
+      <w:pPr>
+        <w:pStyle w:val="Spacing"/>
+      </w:pPr>
+    </w:p>
+    <w:p>
+      <w:r>
+        <w:t>JJ</w:t>
+      </w:r>
+    </w:p>
+    <w:p/>
+    <w:p/>
+    <w:p>
+      <w:r>
+        <w:t>Set and Copy are used to set up lines. Lines are set up at design time, but can also be changed at run time. Sometimes you want to set a line at design time without being able to change it at run time. Therefore, Set and Copy must be able to have different access controllers at design time and run time. Just like the Get purposes can have different access controllers, it’s possible to have different access controllers for Design Time Set and Run Time Set and for Design Time Copy and Run Time Copy. Something is a constant if it can be Design Time Set, but not Run Time Set.</w:t>
+      </w:r>
+    </w:p>
+    <w:p/>
+    <w:p>
+      <w:r>
+        <w:tab/>
+        <w:t>Object symbol system procedures and purposes:</w:t>
+      </w:r>
+    </w:p>
+    <w:p>
+      <w:pPr>
+        <w:ind w:left="720"/>
+      </w:pPr>
+    </w:p>
+    <w:p>
+      <w:pPr>
+        <w:ind w:left="720"/>
+      </w:pPr>
+      <w:r>
+        <w:t>Symbol</w:t>
+      </w:r>
+    </w:p>
+    <w:p>
+      <w:pPr>
+        <w:ind w:left="720"/>
+      </w:pPr>
+      <w:r>
+        <w:tab/>
+        <w:t xml:space="preserve">Get  </w:t>
+      </w:r>
+      <w:r>
+        <w:rPr>
+          <w:sz w:val="16"/>
+        </w:rPr>
+        <w:t xml:space="preserve">: Copy </w:t>
+      </w:r>
+      <w:r>
+        <w:rPr>
+          <w:sz w:val="12"/>
+        </w:rPr>
+        <w:t>(Run Time or Design Time)</w:t>
+      </w:r>
+    </w:p>
+    <w:p>
+      <w:pPr>
+        <w:ind w:left="720"/>
+      </w:pPr>
+      <w:r>
+        <w:t>Object</w:t>
+      </w:r>
+    </w:p>
+    <w:p>
+      <w:pPr>
+        <w:ind w:left="720"/>
+      </w:pPr>
+      <w:r>
+        <w:tab/>
+        <w:t xml:space="preserve">Get  </w:t>
+      </w:r>
+      <w:r>
+        <w:rPr>
+          <w:sz w:val="16"/>
+        </w:rPr>
+        <w:t xml:space="preserve">: Copy </w:t>
+      </w:r>
+      <w:r>
+        <w:rPr>
+          <w:sz w:val="12"/>
+        </w:rPr>
+        <w:t xml:space="preserve">(Run Time or Design Time) </w:t>
+      </w:r>
+      <w:r>
+        <w:rPr>
+          <w:sz w:val="16"/>
+        </w:rPr>
+        <w:t>or Redirection</w:t>
+      </w:r>
+    </w:p>
+    <w:p>
+      <w:pPr>
+        <w:ind w:left="720" w:firstLine="360"/>
+      </w:pPr>
+      <w:r>
+        <w:t xml:space="preserve">Set  </w:t>
+      </w:r>
+      <w:r>
+        <w:rPr>
+          <w:sz w:val="16"/>
+        </w:rPr>
+        <w:t xml:space="preserve">: </w:t>
+      </w:r>
+      <w:r>
+        <w:rPr>
+          <w:sz w:val="12"/>
+        </w:rPr>
+        <w:t>Run Time or Design Time</w:t>
+      </w:r>
+    </w:p>
+    <w:p>
+      <w:pPr>
+        <w:ind w:left="720"/>
+      </w:pPr>
+      <w:r>
+        <w:t>Type</w:t>
+      </w:r>
+    </w:p>
+    <w:p>
+      <w:pPr>
+        <w:ind w:left="720"/>
+      </w:pPr>
+      <w:r>
+        <w:tab/>
+        <w:t xml:space="preserve">Get  </w:t>
+      </w:r>
+      <w:r>
+        <w:rPr>
+          <w:sz w:val="16"/>
+        </w:rPr>
+        <w:t xml:space="preserve">: Copy </w:t>
+      </w:r>
+      <w:r>
+        <w:rPr>
+          <w:sz w:val="12"/>
+        </w:rPr>
+        <w:t>(Run Time or Design Time)</w:t>
+      </w:r>
+      <w:r>
+        <w:rPr>
+          <w:sz w:val="16"/>
+        </w:rPr>
+        <w:t xml:space="preserve"> or Redirection</w:t>
+      </w:r>
+    </w:p>
+    <w:p>
+      <w:pPr>
+        <w:ind w:left="720" w:firstLine="360"/>
+      </w:pPr>
+      <w:r>
+        <w:t xml:space="preserve">Set  </w:t>
+      </w:r>
+      <w:r>
+        <w:rPr>
+          <w:sz w:val="16"/>
+        </w:rPr>
+        <w:t xml:space="preserve">: </w:t>
+      </w:r>
+      <w:r>
+        <w:rPr>
+          <w:sz w:val="12"/>
+        </w:rPr>
+        <w:t>Run Time or Design Time</w:t>
+      </w:r>
+    </w:p>
+    <w:p>
+      <w:pPr>
+        <w:ind w:left="720"/>
+      </w:pPr>
+      <w:r>
+        <w:t>Interface</w:t>
+      </w:r>
+    </w:p>
+    <w:p>
+      <w:pPr>
+        <w:ind w:left="720"/>
+      </w:pPr>
+      <w:r>
+        <w:tab/>
+        <w:t xml:space="preserve">Get  </w:t>
+      </w:r>
+      <w:r>
+        <w:rPr>
+          <w:sz w:val="16"/>
+        </w:rPr>
+        <w:t xml:space="preserve">: Copy </w:t>
+      </w:r>
+      <w:r>
+        <w:rPr>
+          <w:sz w:val="12"/>
+        </w:rPr>
+        <w:t>(Run Time or Design Time)</w:t>
+      </w:r>
+      <w:r>
+        <w:rPr>
+          <w:sz w:val="16"/>
+        </w:rPr>
+        <w:t xml:space="preserve"> or Redirection</w:t>
+      </w:r>
+    </w:p>
+    <w:p>
+      <w:pPr>
+        <w:ind w:left="720"/>
+      </w:pPr>
+      <w:r>
+        <w:tab/>
+        <w:t xml:space="preserve">Set  </w:t>
+      </w:r>
+      <w:r>
+        <w:rPr>
+          <w:sz w:val="16"/>
+        </w:rPr>
+        <w:t xml:space="preserve">: </w:t>
+      </w:r>
+      <w:r>
+        <w:rPr>
+          <w:sz w:val="12"/>
+        </w:rPr>
+        <w:t>Run Time or Design Time</w:t>
+      </w:r>
+    </w:p>
+    <w:p>
+      <w:pPr>
+        <w:ind w:left="360" w:firstLine="360"/>
+      </w:pPr>
+      <w:r>
+        <w:t>State</w:t>
+      </w:r>
+    </w:p>
+    <w:p>
+      <w:pPr>
+        <w:ind w:left="360" w:firstLine="360"/>
+      </w:pPr>
+      <w:r>
+        <w:tab/>
+        <w:t xml:space="preserve">Get  </w:t>
+      </w:r>
+      <w:r>
+        <w:rPr>
+          <w:sz w:val="16"/>
+        </w:rPr>
+        <w:t xml:space="preserve">: Copy </w:t>
+      </w:r>
+      <w:r>
+        <w:rPr>
+          <w:sz w:val="12"/>
+        </w:rPr>
+        <w:t>(Run Time or Design Time)</w:t>
+      </w:r>
+    </w:p>
+    <w:p>
+      <w:pPr>
+        <w:ind w:left="720" w:firstLine="360"/>
+      </w:pPr>
+      <w:r>
+        <w:t xml:space="preserve">Set  </w:t>
+      </w:r>
+      <w:r>
+        <w:rPr>
+          <w:sz w:val="16"/>
+        </w:rPr>
+        <w:t xml:space="preserve">: </w:t>
+      </w:r>
+      <w:r>
+        <w:rPr>
+          <w:sz w:val="12"/>
+        </w:rPr>
+        <w:t>Run Time or Design Time</w:t>
+      </w:r>
+    </w:p>
+    <w:p>
+      <w:pPr>
+        <w:ind w:left="720"/>
+      </w:pPr>
+      <w:r>
+        <w:t>Target Object</w:t>
+      </w:r>
+    </w:p>
+    <w:p>
+      <w:pPr>
+        <w:ind w:left="720"/>
+      </w:pPr>
+      <w:r>
+        <w:tab/>
+        <w:t xml:space="preserve">Get  </w:t>
+      </w:r>
+      <w:r>
+        <w:rPr>
+          <w:sz w:val="16"/>
+        </w:rPr>
+        <w:t xml:space="preserve">: Copy </w:t>
+      </w:r>
+      <w:r>
+        <w:rPr>
+          <w:sz w:val="12"/>
+        </w:rPr>
+        <w:t>(Run Time or Design Time)</w:t>
+      </w:r>
+      <w:r>
+        <w:rPr>
+          <w:sz w:val="16"/>
+        </w:rPr>
+        <w:t xml:space="preserve"> or Access</w:t>
+      </w:r>
+    </w:p>
+    <w:p>
+      <w:pPr>
+        <w:ind w:left="720"/>
+      </w:pPr>
+      <w:r>
+        <w:t>Target Type</w:t>
+      </w:r>
+    </w:p>
+    <w:p>
+      <w:pPr>
+        <w:ind w:left="720"/>
+      </w:pPr>
+      <w:r>
+        <w:tab/>
+        <w:t xml:space="preserve">Get  </w:t>
+      </w:r>
+      <w:r>
+        <w:rPr>
+          <w:sz w:val="16"/>
+        </w:rPr>
+        <w:t xml:space="preserve">: Copy </w:t>
+      </w:r>
+      <w:r>
+        <w:rPr>
+          <w:sz w:val="12"/>
+        </w:rPr>
+        <w:t>(Run Time or Design Time)</w:t>
+      </w:r>
+      <w:r>
+        <w:rPr>
+          <w:sz w:val="16"/>
+        </w:rPr>
+        <w:t xml:space="preserve"> or Access</w:t>
+      </w:r>
+    </w:p>
+    <w:p>
+      <w:pPr>
+        <w:ind w:left="720"/>
+      </w:pPr>
+      <w:r>
+        <w:t>Target Interface</w:t>
+      </w:r>
+    </w:p>
+    <w:p>
+      <w:pPr>
+        <w:ind w:left="720" w:firstLine="360"/>
+      </w:pPr>
+      <w:r>
+        <w:t xml:space="preserve">Get  </w:t>
+      </w:r>
+      <w:r>
+        <w:rPr>
+          <w:sz w:val="16"/>
+        </w:rPr>
+        <w:t xml:space="preserve">: Copy </w:t>
+      </w:r>
+      <w:r>
+        <w:rPr>
+          <w:sz w:val="12"/>
+        </w:rPr>
+        <w:t>(Run Time or Design Time)</w:t>
+      </w:r>
+    </w:p>
+    <w:p>
+      <w:pPr>
+        <w:pStyle w:val="Brainstorm"/>
+        <w:ind w:left="360"/>
+      </w:pPr>
+    </w:p>
+    <w:p>
+      <w:pPr>
+        <w:ind w:firstLine="360"/>
+      </w:pPr>
+      <w:r>
+        <w:t>Procedure symbol system procedures and purposes:</w:t>
+      </w:r>
+    </w:p>
+    <w:p>
+      <w:pPr>
+        <w:pStyle w:val="Brainstorm"/>
+        <w:ind w:left="360"/>
+      </w:pPr>
+    </w:p>
+    <w:p>
+      <w:pPr>
+        <w:ind w:left="360" w:firstLine="360"/>
+      </w:pPr>
+      <w:r>
+        <w:t>Symbol</w:t>
+      </w:r>
+    </w:p>
+    <w:p>
+      <w:pPr>
+        <w:ind w:left="360" w:firstLine="360"/>
+      </w:pPr>
+      <w:r>
+        <w:tab/>
+        <w:t xml:space="preserve">Get </w:t>
+      </w:r>
+      <w:r>
+        <w:rPr>
+          <w:sz w:val="16"/>
+        </w:rPr>
+        <w:t xml:space="preserve">: Copy </w:t>
+      </w:r>
+      <w:r>
+        <w:rPr>
+          <w:sz w:val="12"/>
+        </w:rPr>
+        <w:t>(Run Time or Design Time)</w:t>
+      </w:r>
+    </w:p>
+    <w:p>
+      <w:pPr>
+        <w:ind w:left="360" w:firstLine="360"/>
+      </w:pPr>
+      <w:r>
+        <w:t>Call</w:t>
+      </w:r>
+    </w:p>
+    <w:p>
+      <w:pPr>
+        <w:ind w:left="360" w:firstLine="360"/>
+      </w:pPr>
+      <w:r>
+        <w:tab/>
+        <w:t xml:space="preserve">Get </w:t>
+      </w:r>
+      <w:r>
+        <w:rPr>
+          <w:sz w:val="16"/>
+        </w:rPr>
+        <w:t xml:space="preserve">: Copy </w:t>
+      </w:r>
+      <w:r>
+        <w:rPr>
+          <w:sz w:val="12"/>
+        </w:rPr>
+        <w:t>(Run Time or Design Time)</w:t>
+      </w:r>
+    </w:p>
+    <w:p>
+      <w:pPr>
+        <w:ind w:left="360" w:firstLine="360"/>
+      </w:pPr>
+      <w:r>
+        <w:tab/>
+        <w:t xml:space="preserve">Set : </w:t>
+      </w:r>
+      <w:r>
+        <w:rPr>
+          <w:sz w:val="12"/>
+        </w:rPr>
+        <w:t>Run Time or Design Time</w:t>
+      </w:r>
+    </w:p>
+    <w:p>
+      <w:pPr>
+        <w:ind w:left="360" w:firstLine="360"/>
+      </w:pPr>
+      <w:r>
+        <w:t>Reference</w:t>
+      </w:r>
+    </w:p>
+    <w:p>
+      <w:pPr>
+        <w:ind w:left="720" w:firstLine="360"/>
+      </w:pPr>
+      <w:r>
+        <w:t xml:space="preserve">Get </w:t>
+      </w:r>
+      <w:r>
+        <w:rPr>
+          <w:sz w:val="16"/>
+        </w:rPr>
+        <w:t xml:space="preserve">: Copy </w:t>
+      </w:r>
+      <w:r>
+        <w:rPr>
+          <w:sz w:val="12"/>
+        </w:rPr>
+        <w:t>(Run Time or Design Time)</w:t>
+      </w:r>
+      <w:r>
+        <w:rPr>
+          <w:sz w:val="16"/>
+        </w:rPr>
+        <w:t xml:space="preserve"> or Redirect</w:t>
+      </w:r>
+    </w:p>
+    <w:p>
+      <w:pPr>
+        <w:ind w:left="720" w:firstLine="360"/>
+      </w:pPr>
+      <w:r>
+        <w:t xml:space="preserve">Set : </w:t>
+      </w:r>
+      <w:r>
+        <w:rPr>
+          <w:sz w:val="12"/>
+        </w:rPr>
+        <w:t>Run Time or Design Time</w:t>
+      </w:r>
+    </w:p>
+    <w:p>
+      <w:pPr>
+        <w:ind w:left="360"/>
+      </w:pPr>
+      <w:r>
+        <w:tab/>
+        <w:t>Target Procedure:</w:t>
+      </w:r>
+    </w:p>
+    <w:p>
+      <w:pPr>
+        <w:ind w:left="360"/>
+      </w:pPr>
+      <w:r>
+        <w:tab/>
+      </w:r>
+      <w:r>
+        <w:tab/>
+        <w:t xml:space="preserve">Get </w:t>
+      </w:r>
+      <w:r>
+        <w:rPr>
+          <w:sz w:val="16"/>
+        </w:rPr>
+        <w:t xml:space="preserve">: Copy </w:t>
+      </w:r>
+      <w:r>
+        <w:rPr>
+          <w:sz w:val="12"/>
+        </w:rPr>
+        <w:t>(Run Time or Design Time)</w:t>
+      </w:r>
+      <w:r>
+        <w:rPr>
+          <w:sz w:val="16"/>
+        </w:rPr>
+        <w:t xml:space="preserve"> or Access</w:t>
+      </w:r>
+    </w:p>
+    <w:p>
+      <w:pPr>
+        <w:pStyle w:val="Heading3"/>
+      </w:pPr>
+      <w:r>
+        <w:t>May Cover Last</w:t>
+      </w:r>
+    </w:p>
+    <w:p>
+      <w:r>
         <w:t>In previous projects the main articles about black boxing were finished, but other subjects were left unfinished. This article contains some unfinished material. The topics are considered of lesser importance, compared to even other topics, that were not finished.</w:t>
       </w:r>
     </w:p>
@@ -69,14 +3049,6 @@
     <w:p>
       <w:r>
         <w:t>Some of the topics might be deleted and others might not.</w:t>
-      </w:r>
-    </w:p>
-    <w:p>
-      <w:pPr>
-        <w:pStyle w:val="Heading3"/>
-      </w:pPr>
-      <w:r>
-        <w:t>May Cover Last</w:t>
       </w:r>
     </w:p>
     <w:p>
@@ -227,7 +3199,7 @@
                           </pic:cNvPicPr>
                         </pic:nvPicPr>
                         <pic:blipFill>
-                          <a:blip r:embed="rId5">
+                          <a:blip r:embed="rId14">
                             <a:extLst>
                               <a:ext uri="{28A0092B-C50C-407E-A947-70E740481C1C}">
                                 <a14:useLocalDpi xmlns:a14="http://schemas.microsoft.com/office/drawing/2010/main" val="0"/>
@@ -320,7 +3292,7 @@
                           </pic:cNvPicPr>
                         </pic:nvPicPr>
                         <pic:blipFill>
-                          <a:blip r:embed="rId6">
+                          <a:blip r:embed="rId15">
                             <a:extLst>
                               <a:ext uri="{28A0092B-C50C-407E-A947-70E740481C1C}">
                                 <a14:useLocalDpi xmlns:a14="http://schemas.microsoft.com/office/drawing/2010/main" val="0"/>
@@ -409,7 +3381,7 @@
                           </pic:cNvPicPr>
                         </pic:nvPicPr>
                         <pic:blipFill>
-                          <a:blip r:embed="rId7">
+                          <a:blip r:embed="rId16">
                             <a:extLst>
                               <a:ext uri="{28A0092B-C50C-407E-A947-70E740481C1C}">
                                 <a14:useLocalDpi xmlns:a14="http://schemas.microsoft.com/office/drawing/2010/main" val="0"/>
@@ -498,7 +3470,7 @@
                           </pic:cNvPicPr>
                         </pic:nvPicPr>
                         <pic:blipFill>
-                          <a:blip r:embed="rId8">
+                          <a:blip r:embed="rId17">
                             <a:extLst>
                               <a:ext uri="{28A0092B-C50C-407E-A947-70E740481C1C}">
                                 <a14:useLocalDpi xmlns:a14="http://schemas.microsoft.com/office/drawing/2010/main" val="0"/>
@@ -638,7 +3610,7 @@
                           </pic:cNvPicPr>
                         </pic:nvPicPr>
                         <pic:blipFill>
-                          <a:blip r:embed="rId9">
+                          <a:blip r:embed="rId18">
                             <a:extLst>
                               <a:ext uri="{28A0092B-C50C-407E-A947-70E740481C1C}">
                                 <a14:useLocalDpi xmlns:a14="http://schemas.microsoft.com/office/drawing/2010/main" val="0"/>
@@ -743,7 +3715,7 @@
                           </pic:cNvPicPr>
                         </pic:nvPicPr>
                         <pic:blipFill>
-                          <a:blip r:embed="rId10">
+                          <a:blip r:embed="rId19">
                             <a:extLst>
                               <a:ext uri="{28A0092B-C50C-407E-A947-70E740481C1C}">
                                 <a14:useLocalDpi xmlns:a14="http://schemas.microsoft.com/office/drawing/2010/main" val="0"/>
@@ -832,7 +3804,7 @@
                           </pic:cNvPicPr>
                         </pic:nvPicPr>
                         <pic:blipFill>
-                          <a:blip r:embed="rId11">
+                          <a:blip r:embed="rId20">
                             <a:extLst>
                               <a:ext uri="{28A0092B-C50C-407E-A947-70E740481C1C}">
                                 <a14:useLocalDpi xmlns:a14="http://schemas.microsoft.com/office/drawing/2010/main" val="0"/>
@@ -929,7 +3901,7 @@
                           </pic:cNvPicPr>
                         </pic:nvPicPr>
                         <pic:blipFill>
-                          <a:blip r:embed="rId12">
+                          <a:blip r:embed="rId21">
                             <a:extLst>
                               <a:ext uri="{28A0092B-C50C-407E-A947-70E740481C1C}">
                                 <a14:useLocalDpi xmlns:a14="http://schemas.microsoft.com/office/drawing/2010/main" val="0"/>
@@ -1018,7 +3990,7 @@
                           </pic:cNvPicPr>
                         </pic:nvPicPr>
                         <pic:blipFill>
-                          <a:blip r:embed="rId13">
+                          <a:blip r:embed="rId22">
                             <a:extLst>
                               <a:ext uri="{28A0092B-C50C-407E-A947-70E740481C1C}">
                                 <a14:useLocalDpi xmlns:a14="http://schemas.microsoft.com/office/drawing/2010/main" val="0"/>
@@ -1110,7 +4082,7 @@
                           </pic:cNvPicPr>
                         </pic:nvPicPr>
                         <pic:blipFill>
-                          <a:blip r:embed="rId14">
+                          <a:blip r:embed="rId23">
                             <a:extLst>
                               <a:ext uri="{28A0092B-C50C-407E-A947-70E740481C1C}">
                                 <a14:useLocalDpi xmlns:a14="http://schemas.microsoft.com/office/drawing/2010/main" val="0"/>
@@ -1216,7 +4188,7 @@
                           </pic:cNvPicPr>
                         </pic:nvPicPr>
                         <pic:blipFill>
-                          <a:blip r:embed="rId15">
+                          <a:blip r:embed="rId24">
                             <a:extLst>
                               <a:ext uri="{28A0092B-C50C-407E-A947-70E740481C1C}">
                                 <a14:useLocalDpi xmlns:a14="http://schemas.microsoft.com/office/drawing/2010/main" val="0"/>
@@ -1324,7 +4296,7 @@
                           </pic:cNvPicPr>
                         </pic:nvPicPr>
                         <pic:blipFill>
-                          <a:blip r:embed="rId16">
+                          <a:blip r:embed="rId25">
                             <a:extLst>
                               <a:ext uri="{28A0092B-C50C-407E-A947-70E740481C1C}">
                                 <a14:useLocalDpi xmlns:a14="http://schemas.microsoft.com/office/drawing/2010/main" val="0"/>
@@ -1362,7 +4334,15 @@
     <w:p/>
     <w:p>
       <w:r>
-        <w:t>You can also apply level limitation for on symbols shalower than the target procedure.</w:t>
+        <w:t xml:space="preserve">You can also apply level limitation for on symbols </w:t>
+      </w:r>
+      <w:proofErr w:type="spellStart"/>
+      <w:r>
+        <w:t>shalower</w:t>
+      </w:r>
+      <w:proofErr w:type="spellEnd"/>
+      <w:r>
+        <w:t xml:space="preserve"> than the target procedure.</w:t>
       </w:r>
     </w:p>
     <w:p/>
@@ -1429,7 +4409,7 @@
                           </pic:cNvPicPr>
                         </pic:nvPicPr>
                         <pic:blipFill>
-                          <a:blip r:embed="rId17">
+                          <a:blip r:embed="rId26">
                             <a:extLst>
                               <a:ext uri="{28A0092B-C50C-407E-A947-70E740481C1C}">
                                 <a14:useLocalDpi xmlns:a14="http://schemas.microsoft.com/office/drawing/2010/main" val="0"/>
@@ -1537,7 +4517,7 @@
                           </pic:cNvPicPr>
                         </pic:nvPicPr>
                         <pic:blipFill>
-                          <a:blip r:embed="rId18">
+                          <a:blip r:embed="rId27">
                             <a:extLst>
                               <a:ext uri="{28A0092B-C50C-407E-A947-70E740481C1C}">
                                 <a14:useLocalDpi xmlns:a14="http://schemas.microsoft.com/office/drawing/2010/main" val="0"/>
@@ -1759,7 +4739,7 @@
                           </pic:cNvPicPr>
                         </pic:nvPicPr>
                         <pic:blipFill>
-                          <a:blip r:embed="rId19">
+                          <a:blip r:embed="rId28">
                             <a:extLst>
                               <a:ext uri="{28A0092B-C50C-407E-A947-70E740481C1C}">
                                 <a14:useLocalDpi xmlns:a14="http://schemas.microsoft.com/office/drawing/2010/main" val="0"/>
@@ -1850,7 +4830,7 @@
                           </pic:cNvPicPr>
                         </pic:nvPicPr>
                         <pic:blipFill>
-                          <a:blip r:embed="rId20">
+                          <a:blip r:embed="rId29">
                             <a:extLst>
                               <a:ext uri="{28A0092B-C50C-407E-A947-70E740481C1C}">
                                 <a14:useLocalDpi xmlns:a14="http://schemas.microsoft.com/office/drawing/2010/main" val="0"/>
@@ -1934,7 +4914,7 @@
                           </pic:cNvPicPr>
                         </pic:nvPicPr>
                         <pic:blipFill>
-                          <a:blip r:embed="rId21">
+                          <a:blip r:embed="rId30">
                             <a:extLst>
                               <a:ext uri="{28A0092B-C50C-407E-A947-70E740481C1C}">
                                 <a14:useLocalDpi xmlns:a14="http://schemas.microsoft.com/office/drawing/2010/main" val="0"/>
@@ -2028,7 +5008,7 @@
                           </pic:cNvPicPr>
                         </pic:nvPicPr>
                         <pic:blipFill>
-                          <a:blip r:embed="rId22">
+                          <a:blip r:embed="rId31">
                             <a:extLst>
                               <a:ext uri="{28A0092B-C50C-407E-A947-70E740481C1C}">
                                 <a14:useLocalDpi xmlns:a14="http://schemas.microsoft.com/office/drawing/2010/main" val="0"/>
@@ -2112,7 +5092,7 @@
                           </pic:cNvPicPr>
                         </pic:nvPicPr>
                         <pic:blipFill>
-                          <a:blip r:embed="rId23">
+                          <a:blip r:embed="rId32">
                             <a:extLst>
                               <a:ext uri="{28A0092B-C50C-407E-A947-70E740481C1C}">
                                 <a14:useLocalDpi xmlns:a14="http://schemas.microsoft.com/office/drawing/2010/main" val="0"/>
@@ -2202,7 +5182,7 @@
                           </pic:cNvPicPr>
                         </pic:nvPicPr>
                         <pic:blipFill>
-                          <a:blip r:embed="rId24">
+                          <a:blip r:embed="rId33">
                             <a:extLst>
                               <a:ext uri="{28A0092B-C50C-407E-A947-70E740481C1C}">
                                 <a14:useLocalDpi xmlns:a14="http://schemas.microsoft.com/office/drawing/2010/main" val="0"/>
@@ -2295,8 +5275,13 @@
         <w:pStyle w:val="Heading4"/>
       </w:pPr>
       <w:r>
-        <w:t>Access Controlling Globals</w:t>
-      </w:r>
+        <w:t xml:space="preserve">Access Controlling </w:t>
+      </w:r>
+      <w:proofErr w:type="spellStart"/>
+      <w:r>
+        <w:t>Globals</w:t>
+      </w:r>
+      <w:proofErr w:type="spellEnd"/>
     </w:p>
     <w:p>
       <w:pPr>
@@ -2403,7 +5388,7 @@
                           </pic:cNvPicPr>
                         </pic:nvPicPr>
                         <pic:blipFill>
-                          <a:blip r:embed="rId25">
+                          <a:blip r:embed="rId34">
                             <a:extLst>
                               <a:ext uri="{28A0092B-C50C-407E-A947-70E740481C1C}">
                                 <a14:useLocalDpi xmlns:a14="http://schemas.microsoft.com/office/drawing/2010/main" val="0"/>
@@ -2504,7 +5489,7 @@
                           </pic:cNvPicPr>
                         </pic:nvPicPr>
                         <pic:blipFill>
-                          <a:blip r:embed="rId26">
+                          <a:blip r:embed="rId35">
                             <a:extLst>
                               <a:ext uri="{28A0092B-C50C-407E-A947-70E740481C1C}">
                                 <a14:useLocalDpi xmlns:a14="http://schemas.microsoft.com/office/drawing/2010/main" val="0"/>
@@ -2603,7 +5588,15 @@
     <w:p/>
     <w:p>
       <w:r>
-        <w:t>It is not a permitted to make a global procedure Protected. A pentagon is not exchangable with a triangle, so Global Protected wouldn’t have much meaning.</w:t>
+        <w:t xml:space="preserve">It is not a permitted to make a global procedure Protected. A pentagon is not </w:t>
+      </w:r>
+      <w:proofErr w:type="spellStart"/>
+      <w:r>
+        <w:t>exchangable</w:t>
+      </w:r>
+      <w:proofErr w:type="spellEnd"/>
+      <w:r>
+        <w:t xml:space="preserve"> with a triangle, so Global Protected wouldn’t have much meaning.</w:t>
       </w:r>
     </w:p>
     <w:p>
@@ -2679,7 +5672,21 @@
         <w:rPr>
           <w:lang w:val="nl-NL"/>
         </w:rPr>
-        <w:t xml:space="preserve">Wat wel zo is is dat de standaard access control van system procedures er voor zorgt dat je niet </w:t>
+        <w:t xml:space="preserve">Wat wel zo is </w:t>
+      </w:r>
+      <w:proofErr w:type="spellStart"/>
+      <w:r>
+        <w:rPr>
+          <w:lang w:val="nl-NL"/>
+        </w:rPr>
+        <w:t>is</w:t>
+      </w:r>
+      <w:proofErr w:type="spellEnd"/>
+      <w:r>
+        <w:rPr>
+          <w:lang w:val="nl-NL"/>
+        </w:rPr>
+        <w:t xml:space="preserve"> dat de standaard access control van system procedures er voor zorgt dat je niet </w:t>
       </w:r>
       <w:r>
         <w:rPr>
@@ -2693,12 +5700,26 @@
         <w:rPr>
           <w:lang w:val="nl-NL"/>
         </w:rPr>
-        <w:t>rare dingen kan gaan doen. Erg belangrijk als je effe snel iets programmeerd, dat je de echt rare effecten uitsluit zonder extra moeite.</w:t>
-      </w:r>
+        <w:t xml:space="preserve">rare dingen kan gaan doen. Erg belangrijk als je effe snel iets </w:t>
+      </w:r>
+      <w:proofErr w:type="spellStart"/>
       <w:r>
         <w:rPr>
           <w:lang w:val="nl-NL"/>
         </w:rPr>
+        <w:t>programmeerd</w:t>
+      </w:r>
+      <w:proofErr w:type="spellEnd"/>
+      <w:r>
+        <w:rPr>
+          <w:lang w:val="nl-NL"/>
+        </w:rPr>
+        <w:t>, dat je de echt rare effecten uitsluit zonder extra moeite.</w:t>
+      </w:r>
+      <w:r>
+        <w:rPr>
+          <w:lang w:val="nl-NL"/>
+        </w:rPr>
         <w:t xml:space="preserve"> </w:t>
       </w:r>
       <w:r>
@@ -2721,10 +5742,45 @@
         <w:rPr>
           <w:lang w:val="nl-NL"/>
         </w:rPr>
-        <w:t xml:space="preserve">&lt; 2009-06-29 Bedoelde ik hier oorspronkelijk mee de macro-keywords voor access control? </w:t>
-      </w:r>
-      <w:r>
-        <w:t>Zoals bijvoorbeeld Public Read-Only Value ofzo? &gt;</w:t>
+        <w:t>&lt; 2009-06-29 Bedoelde ik hier oorspronkelijk mee de macro-</w:t>
+      </w:r>
+      <w:proofErr w:type="spellStart"/>
+      <w:r>
+        <w:rPr>
+          <w:lang w:val="nl-NL"/>
+        </w:rPr>
+        <w:t>keywords</w:t>
+      </w:r>
+      <w:proofErr w:type="spellEnd"/>
+      <w:r>
+        <w:rPr>
+          <w:lang w:val="nl-NL"/>
+        </w:rPr>
+        <w:t xml:space="preserve"> voor access control? </w:t>
+      </w:r>
+      <w:proofErr w:type="spellStart"/>
+      <w:r>
+        <w:t>Zoals</w:t>
+      </w:r>
+      <w:proofErr w:type="spellEnd"/>
+      <w:r>
+        <w:t xml:space="preserve"> </w:t>
+      </w:r>
+      <w:proofErr w:type="spellStart"/>
+      <w:r>
+        <w:t>bijvoorbeeld</w:t>
+      </w:r>
+      <w:proofErr w:type="spellEnd"/>
+      <w:r>
+        <w:t xml:space="preserve"> Public Read-Only Value </w:t>
+      </w:r>
+      <w:proofErr w:type="spellStart"/>
+      <w:r>
+        <w:t>ofzo</w:t>
+      </w:r>
+      <w:proofErr w:type="spellEnd"/>
+      <w:r>
+        <w:t>? &gt;</w:t>
       </w:r>
     </w:p>
     <w:p/>
@@ -2817,8 +5873,13 @@
     </w:p>
     <w:p/>
     <w:p>
-      <w:r>
-        <w:t>Standaard access controllers</w:t>
+      <w:proofErr w:type="spellStart"/>
+      <w:r>
+        <w:t>Standaard</w:t>
+      </w:r>
+      <w:proofErr w:type="spellEnd"/>
+      <w:r>
+        <w:t xml:space="preserve"> access controllers</w:t>
       </w:r>
     </w:p>
     <w:p>
@@ -2836,27 +5897,77 @@
         <w:rPr>
           <w:lang w:val="nl-NL"/>
         </w:rPr>
-        <w:t>Standaard zijn Add en Remove geblokkeerd. Zo zijn er nog meer dingen standaard geblokeerd</w:t>
-      </w:r>
-    </w:p>
-    <w:p>
-      <w:pPr>
+        <w:t xml:space="preserve">Standaard zijn </w:t>
+      </w:r>
+      <w:proofErr w:type="spellStart"/>
+      <w:r>
         <w:rPr>
           <w:lang w:val="nl-NL"/>
         </w:rPr>
-      </w:pPr>
+        <w:t>Add</w:t>
+      </w:r>
+      <w:proofErr w:type="spellEnd"/>
       <w:r>
         <w:rPr>
           <w:lang w:val="nl-NL"/>
         </w:rPr>
-        <w:t>De klasse kan zelf initial access controllers aannemen die je ook weer kunt veranderen.</w:t>
-      </w:r>
-    </w:p>
-    <w:p>
-      <w:pPr>
+        <w:t xml:space="preserve"> en </w:t>
+      </w:r>
+      <w:proofErr w:type="spellStart"/>
+      <w:r>
         <w:rPr>
           <w:lang w:val="nl-NL"/>
         </w:rPr>
+        <w:t>Remove</w:t>
+      </w:r>
+      <w:proofErr w:type="spellEnd"/>
+      <w:r>
+        <w:rPr>
+          <w:lang w:val="nl-NL"/>
+        </w:rPr>
+        <w:t xml:space="preserve"> geblokkeerd. Zo zijn er nog meer dingen standaard </w:t>
+      </w:r>
+      <w:proofErr w:type="spellStart"/>
+      <w:r>
+        <w:rPr>
+          <w:lang w:val="nl-NL"/>
+        </w:rPr>
+        <w:t>geblokeerd</w:t>
+      </w:r>
+      <w:proofErr w:type="spellEnd"/>
+    </w:p>
+    <w:p>
+      <w:pPr>
+        <w:rPr>
+          <w:lang w:val="nl-NL"/>
+        </w:rPr>
+      </w:pPr>
+      <w:r>
+        <w:rPr>
+          <w:lang w:val="nl-NL"/>
+        </w:rPr>
+        <w:t xml:space="preserve">De klasse kan zelf </w:t>
+      </w:r>
+      <w:proofErr w:type="spellStart"/>
+      <w:r>
+        <w:rPr>
+          <w:lang w:val="nl-NL"/>
+        </w:rPr>
+        <w:t>initial</w:t>
+      </w:r>
+      <w:proofErr w:type="spellEnd"/>
+      <w:r>
+        <w:rPr>
+          <w:lang w:val="nl-NL"/>
+        </w:rPr>
+        <w:t xml:space="preserve"> access controllers aannemen die je ook weer kunt veranderen.</w:t>
+      </w:r>
+    </w:p>
+    <w:p>
+      <w:pPr>
+        <w:rPr>
+          <w:lang w:val="nl-NL"/>
+        </w:rPr>
       </w:pPr>
     </w:p>
     <w:p>
@@ -2891,7 +6002,15 @@
     <w:p/>
     <w:p>
       <w:r>
-        <w:t xml:space="preserve">Required and Optional parameters as well as In, Out and Thru need to be rediscussed in Access Control, because it may be so that it is required for you to Object Set a parameter, while the procedure changes the state of the target </w:t>
+        <w:t xml:space="preserve">Required and Optional parameters as well as In, Out and Thru need to be </w:t>
+      </w:r>
+      <w:proofErr w:type="spellStart"/>
+      <w:r>
+        <w:t>rediscussed</w:t>
+      </w:r>
+      <w:proofErr w:type="spellEnd"/>
+      <w:r>
+        <w:t xml:space="preserve"> in Access Control, because it may be so that it is required for you to Object Set a parameter, while the procedure changes the state of the target </w:t>
       </w:r>
     </w:p>
     <w:p>
@@ -3091,7 +6210,15 @@
         <w:t xml:space="preserve">Value </w:t>
       </w:r>
       <w:r>
-        <w:t>of an object. Perhaps, if you state that Set is public it automatically means, that Get is also public, and if you state that Get is public, it automatically imples that Set is private.</w:t>
+        <w:t xml:space="preserve">of an object. Perhaps, if you state that Set is public it automatically means, that Get is also public, and if you state that Get is public, it automatically </w:t>
+      </w:r>
+      <w:proofErr w:type="spellStart"/>
+      <w:r>
+        <w:t>imples</w:t>
+      </w:r>
+      <w:proofErr w:type="spellEnd"/>
+      <w:r>
+        <w:t xml:space="preserve"> that Set is private.</w:t>
       </w:r>
     </w:p>
     <w:p>
@@ -3155,7 +6282,15 @@
     <w:p/>
     <w:p>
       <w:r>
-        <w:t>Also useless: allowing Set but not allowing Get… if you can already write it, why not allow reading it? Is there any point to that? The important thing is write-protecting, or not access at all… but read-protecting, while you could write to it? It seems unlogical.</w:t>
+        <w:t xml:space="preserve">Also useless: allowing Set but not allowing Get… if you can already write it, why not allow reading it? Is there any point to that? The important thing is write-protecting, or not access at all… but read-protecting, while you could write to it? It seems </w:t>
+      </w:r>
+      <w:proofErr w:type="spellStart"/>
+      <w:r>
+        <w:t>unlogical</w:t>
+      </w:r>
+      <w:proofErr w:type="spellEnd"/>
+      <w:r>
+        <w:t>.</w:t>
       </w:r>
     </w:p>
     <w:p/>
@@ -3708,7 +6843,15 @@
     </w:p>
     <w:p>
       <w:r>
-        <w:t>It is so incredibly referential. Euwch.</w:t>
+        <w:t xml:space="preserve">It is so incredibly referential. </w:t>
+      </w:r>
+      <w:proofErr w:type="spellStart"/>
+      <w:r>
+        <w:t>Euwch</w:t>
+      </w:r>
+      <w:proofErr w:type="spellEnd"/>
+      <w:r>
+        <w:t>.</w:t>
       </w:r>
     </w:p>
     <w:p>
@@ -3879,7 +7022,15 @@
     </w:p>
     <w:p>
       <w:r>
-        <w:t xml:space="preserve">There is one thing however, that’s missing from the story. In C++ and other object oriented programming languages, there was one parameter of a global method, that was the this-parameter. The class of the this parameter determined which class the method would be part of. That parameter was the only parameter in the method, whose private contents could be directly acccessed by the method. This is the one thing missing in the story of Parameters: when does a command have access to the private contents of a parameter? The answer lies in </w:t>
+        <w:t xml:space="preserve">There is one thing however, that’s missing from the story. In C++ and other object oriented programming languages, there was one parameter of a global method, that was the this-parameter. The class of the this parameter determined which class the method would be part of. That parameter was the only parameter in the method, whose private contents could be directly </w:t>
+      </w:r>
+      <w:proofErr w:type="spellStart"/>
+      <w:r>
+        <w:t>acccessed</w:t>
+      </w:r>
+      <w:proofErr w:type="spellEnd"/>
+      <w:r>
+        <w:t xml:space="preserve"> by the method. This is the one thing missing in the story of Parameters: when does a command have access to the private contents of a parameter? The answer lies in </w:t>
       </w:r>
       <w:r>
         <w:rPr>
@@ -4042,7 +7193,15 @@
         <w:ind w:left="568"/>
       </w:pPr>
       <w:r>
-        <w:t>If the friend object is a command, then if the command has a reference to that object, from within the command, you can reference anything private inside the friend object. This is analogus to the this-argument of a command. The private contents of an object passed as the this argument can be accessed from within the command. However, in the new computer language a command can have multiple this-arguments: befriended objects.</w:t>
+        <w:t xml:space="preserve">If the friend object is a command, then if the command has a reference to that object, from within the command, you can reference anything private inside the friend object. This is </w:t>
+      </w:r>
+      <w:proofErr w:type="spellStart"/>
+      <w:r>
+        <w:t>analogus</w:t>
+      </w:r>
+      <w:proofErr w:type="spellEnd"/>
+      <w:r>
+        <w:t xml:space="preserve"> to the this-argument of a command. The private contents of an object passed as the this argument can be accessed from within the command. However, in the new computer language a command can have multiple this-arguments: befriended objects.</w:t>
       </w:r>
     </w:p>
     <w:p>
@@ -4231,7 +7390,23 @@
     </w:p>
     <w:p>
       <w:r>
-        <w:t>&lt; Perhaps these specifics to commands must be separately adressed, completely separately. You also need to introduce access controllling Use As Class / Use As Definition in use with commands. &gt;</w:t>
+        <w:t xml:space="preserve">&lt; Perhaps these specifics to commands must be separately </w:t>
+      </w:r>
+      <w:proofErr w:type="spellStart"/>
+      <w:r>
+        <w:t>adressed</w:t>
+      </w:r>
+      <w:proofErr w:type="spellEnd"/>
+      <w:r>
+        <w:t xml:space="preserve">, completely separately. You also need to introduce access </w:t>
+      </w:r>
+      <w:proofErr w:type="spellStart"/>
+      <w:r>
+        <w:t>controllling</w:t>
+      </w:r>
+      <w:proofErr w:type="spellEnd"/>
+      <w:r>
+        <w:t xml:space="preserve"> Use As Class / Use As Definition in use with commands. &gt;</w:t>
       </w:r>
     </w:p>
     <w:p/>
@@ -4301,7 +7476,7 @@
                     </pic:cNvPicPr>
                   </pic:nvPicPr>
                   <pic:blipFill>
-                    <a:blip r:embed="rId27">
+                    <a:blip r:embed="rId36">
                       <a:lum bright="-18000"/>
                       <a:extLst>
                         <a:ext uri="{28A0092B-C50C-407E-A947-70E740481C1C}">
@@ -4375,7 +7550,7 @@
                     </pic:cNvPicPr>
                   </pic:nvPicPr>
                   <pic:blipFill>
-                    <a:blip r:embed="rId28">
+                    <a:blip r:embed="rId37">
                       <a:lum bright="-18000"/>
                       <a:extLst>
                         <a:ext uri="{28A0092B-C50C-407E-A947-70E740481C1C}">
@@ -4439,7 +7614,7 @@
                     </pic:cNvPicPr>
                   </pic:nvPicPr>
                   <pic:blipFill>
-                    <a:blip r:embed="rId29">
+                    <a:blip r:embed="rId38">
                       <a:lum bright="-18000"/>
                       <a:extLst>
                         <a:ext uri="{28A0092B-C50C-407E-A947-70E740481C1C}">
@@ -4527,7 +7702,7 @@
                     </pic:cNvPicPr>
                   </pic:nvPicPr>
                   <pic:blipFill>
-                    <a:blip r:embed="rId30">
+                    <a:blip r:embed="rId39">
                       <a:lum bright="-18000"/>
                       <a:extLst>
                         <a:ext uri="{28A0092B-C50C-407E-A947-70E740481C1C}">
@@ -4875,7 +8050,15 @@
     <w:p/>
     <w:p>
       <w:r>
-        <w:t>A single procedure can have several access modifiers so there are multiple access modifiers to get and set. This would suggest that the Accesss Modifier property has a dimension. However, when you call the Access Modifier property, you return or set the access modifier imposed by the object you’re calling from. The object you’re calling from is a hidden argument to the Access Modifier property. The access modifiers aren’t really stored inside the procedure, but in the object symbol that imposes it.</w:t>
+        <w:t xml:space="preserve">A single procedure can have several access modifiers so there are multiple access modifiers to get and set. This would suggest that the </w:t>
+      </w:r>
+      <w:proofErr w:type="spellStart"/>
+      <w:r>
+        <w:t>Accesss</w:t>
+      </w:r>
+      <w:proofErr w:type="spellEnd"/>
+      <w:r>
+        <w:t xml:space="preserve"> Modifier property has a dimension. However, when you call the Access Modifier property, you return or set the access modifier imposed by the object you’re calling from. The object you’re calling from is a hidden argument to the Access Modifier property. The access modifiers aren’t really stored inside the procedure, but in the object symbol that imposes it.</w:t>
       </w:r>
     </w:p>
     <w:p/>
@@ -4917,7 +8100,15 @@
     </w:p>
     <w:p>
       <w:r>
-        <w:t xml:space="preserve">Using triangles to group members with equal acccess controllers. As with exclusion, the access controller of the triangle limits access again. It won’t make things </w:t>
+        <w:t xml:space="preserve">Using triangles to group members with equal </w:t>
+      </w:r>
+      <w:proofErr w:type="spellStart"/>
+      <w:r>
+        <w:t>acccess</w:t>
+      </w:r>
+      <w:proofErr w:type="spellEnd"/>
+      <w:r>
+        <w:t xml:space="preserve"> controllers. As with exclusion, the access controller of the triangle limits access again. It won’t make things </w:t>
       </w:r>
       <w:r>
         <w:rPr>
@@ -4965,7 +8156,15 @@
     </w:p>
     <w:p>
       <w:r>
-        <w:t>Or perhaps even make it as generall as ‘conditional access control’: Public if triangle.</w:t>
+        <w:t xml:space="preserve">Or perhaps even make it as </w:t>
+      </w:r>
+      <w:proofErr w:type="spellStart"/>
+      <w:r>
+        <w:t>generall</w:t>
+      </w:r>
+      <w:proofErr w:type="spellEnd"/>
+      <w:r>
+        <w:t xml:space="preserve"> as ‘conditional access control’: Public if triangle.</w:t>
       </w:r>
     </w:p>
     <w:p>
@@ -5340,7 +8539,15 @@
     <w:p/>
     <w:p>
       <w:r>
-        <w:t>&lt; A procedure’s primary access controller is only made Inaccessible to ‘outcomment’ code. This is a rather small concept. The rest of the use of Inaccessible and Accessible is in exclusion. Therefore, I need to denote in short that this is the only use of the primary access controller. I can basically always speak of access modifiers when talking about Accessible and Inaccessible. I can use the term exclusion in a lot of places where I now use ‘access control’. I also need to put the first section ‘Accessible and Inaccessible’ in the exclusion section. &gt;</w:t>
+        <w:t>&lt; A procedure’s primary access controller is only made Inaccessible to ‘</w:t>
+      </w:r>
+      <w:proofErr w:type="spellStart"/>
+      <w:r>
+        <w:t>outcomment</w:t>
+      </w:r>
+      <w:proofErr w:type="spellEnd"/>
+      <w:r>
+        <w:t>’ code. This is a rather small concept. The rest of the use of Inaccessible and Accessible is in exclusion. Therefore, I need to denote in short that this is the only use of the primary access controller. I can basically always speak of access modifiers when talking about Accessible and Inaccessible. I can use the term exclusion in a lot of places where I now use ‘access control’. I also need to put the first section ‘Accessible and Inaccessible’ in the exclusion section. &gt;</w:t>
       </w:r>
     </w:p>
     <w:p/>
@@ -5387,7 +8594,15 @@
     </w:p>
     <w:p>
       <w:r>
-        <w:t>The symbols used here are actualy access symbols, which I’ve already introduced. Access symbols can denote direction, and they also denote where access takes place, but they’re also used to denote access control.</w:t>
+        <w:t xml:space="preserve">The symbols used here are </w:t>
+      </w:r>
+      <w:proofErr w:type="spellStart"/>
+      <w:r>
+        <w:t>actualy</w:t>
+      </w:r>
+      <w:proofErr w:type="spellEnd"/>
+      <w:r>
+        <w:t xml:space="preserve"> access symbols, which I’ve already introduced. Access symbols can denote direction, and they also denote where access takes place, but they’re also used to denote access control.</w:t>
       </w:r>
     </w:p>
     <w:p/>

</xml_diff>